<commit_message>
Updated user story and lofi mockup from iteration 0 based on customer feedback
</commit_message>
<xml_diff>
--- a/documentation/iterationOne/UserStoriesIteration1.docx
+++ b/documentation/iterationOne/UserStoriesIteration1.docx
@@ -1279,27 +1279,7 @@
           <w:sz w:val="24"/>
           <w:szCs w:val="24"/>
         </w:rPr>
-        <w:t>User</w:t>
-      </w:r>
-      <w:r>
-        <w:rPr>
-          <w:rFonts w:ascii="Times New Roman" w:hAnsi="Times New Roman" w:cs="Times New Roman"/>
-          <w:b/>
-          <w:bCs/>
-          <w:sz w:val="24"/>
-          <w:szCs w:val="24"/>
-        </w:rPr>
-        <w:t xml:space="preserve"> </w:t>
-      </w:r>
-      <w:r>
-        <w:rPr>
-          <w:rFonts w:ascii="Times New Roman" w:hAnsi="Times New Roman" w:cs="Times New Roman"/>
-          <w:b/>
-          <w:bCs/>
-          <w:sz w:val="24"/>
-          <w:szCs w:val="24"/>
-        </w:rPr>
-        <w:t>Stories</w:t>
+        <w:t>User Stories</w:t>
       </w:r>
       <w:r>
         <w:rPr>
@@ -1566,42 +1546,24 @@
           <w:sz w:val="24"/>
           <w:szCs w:val="24"/>
         </w:rPr>
-        <w:t xml:space="preserve"> web</w:t>
-      </w:r>
-      <w:proofErr w:type="spellStart"/>
-      <w:r>
-        <w:rPr>
-          <w:rFonts w:ascii="Times New Roman" w:eastAsia="Times New Roman" w:hAnsi="Times New Roman" w:cs="Times New Roman"/>
-          <w:sz w:val="24"/>
-          <w:szCs w:val="24"/>
-        </w:rPr>
-        <w:t>site</w:t>
-      </w:r>
-    </w:p>
-    <w:p>
-      <w:pPr>
-        <w:rPr>
-          <w:rFonts w:ascii="Times New Roman" w:eastAsia="Times New Roman" w:hAnsi="Times New Roman" w:cs="Times New Roman"/>
-          <w:sz w:val="24"/>
-          <w:szCs w:val="24"/>
-        </w:rPr>
-      </w:pPr>
-      <w:r>
-        <w:rPr>
-          <w:rFonts w:ascii="Times New Roman" w:eastAsia="Times New Roman" w:hAnsi="Times New Roman" w:cs="Times New Roman"/>
-          <w:sz w:val="24"/>
-          <w:szCs w:val="24"/>
-        </w:rPr>
-        <w:t>When</w:t>
-      </w:r>
-      <w:proofErr w:type="spellEnd"/>
-      <w:r>
-        <w:rPr>
-          <w:rFonts w:ascii="Times New Roman" w:eastAsia="Times New Roman" w:hAnsi="Times New Roman" w:cs="Times New Roman"/>
-          <w:sz w:val="24"/>
-          <w:szCs w:val="24"/>
-        </w:rPr>
-        <w:t xml:space="preserve"> I am on the Home Page</w:t>
+        <w:t xml:space="preserve"> website</w:t>
+      </w:r>
+    </w:p>
+    <w:p>
+      <w:pPr>
+        <w:rPr>
+          <w:rFonts w:ascii="Times New Roman" w:eastAsia="Times New Roman" w:hAnsi="Times New Roman" w:cs="Times New Roman"/>
+          <w:sz w:val="24"/>
+          <w:szCs w:val="24"/>
+        </w:rPr>
+      </w:pPr>
+      <w:r>
+        <w:rPr>
+          <w:rFonts w:ascii="Times New Roman" w:eastAsia="Times New Roman" w:hAnsi="Times New Roman" w:cs="Times New Roman"/>
+          <w:sz w:val="24"/>
+          <w:szCs w:val="24"/>
+        </w:rPr>
+        <w:t>When I am on the Home Page</w:t>
       </w:r>
     </w:p>
     <w:p>
@@ -2292,20 +2254,19 @@
           <w:szCs w:val="24"/>
         </w:rPr>
       </w:pPr>
-      <w:bookmarkStart w:id="0" w:name="_GoBack"/>
-      <w:bookmarkEnd w:id="0"/>
-    </w:p>
-    <w:p>
-      <w:pPr>
-        <w:rPr>
-          <w:rFonts w:ascii="Times New Roman" w:eastAsia="Times New Roman" w:hAnsi="Times New Roman" w:cs="Times New Roman"/>
-          <w:sz w:val="24"/>
-          <w:szCs w:val="24"/>
-        </w:rPr>
-      </w:pPr>
-      <w:r>
-        <w:rPr>
-          <w:rFonts w:ascii="Times New Roman" w:eastAsia="Times New Roman" w:hAnsi="Times New Roman" w:cs="Times New Roman"/>
+    </w:p>
+    <w:p>
+      <w:pPr>
+        <w:rPr>
+          <w:rFonts w:ascii="Times New Roman" w:eastAsia="Times New Roman" w:hAnsi="Times New Roman" w:cs="Times New Roman"/>
+          <w:sz w:val="24"/>
+          <w:szCs w:val="24"/>
+        </w:rPr>
+      </w:pPr>
+      <w:r>
+        <w:rPr>
+          <w:rFonts w:ascii="Times New Roman" w:eastAsia="Times New Roman" w:hAnsi="Times New Roman" w:cs="Times New Roman"/>
+          <w:noProof/>
           <w:sz w:val="24"/>
           <w:szCs w:val="24"/>
         </w:rPr>
@@ -2366,6 +2327,387 @@
     </w:p>
     <w:p/>
     <w:p/>
+    <w:p/>
+    <w:p/>
+    <w:p/>
+    <w:p/>
+    <w:p/>
+    <w:p/>
+    <w:p/>
+    <w:p/>
+    <w:p/>
+    <w:p/>
+    <w:p/>
+    <w:p/>
+    <w:p/>
+    <w:p/>
+    <w:p/>
+    <w:p>
+      <w:pPr>
+        <w:rPr>
+          <w:rFonts w:ascii="Times New Roman" w:hAnsi="Times New Roman" w:cs="Times New Roman"/>
+          <w:b/>
+          <w:sz w:val="32"/>
+          <w:szCs w:val="32"/>
+        </w:rPr>
+      </w:pPr>
+      <w:r>
+        <w:rPr>
+          <w:rFonts w:ascii="Times New Roman" w:hAnsi="Times New Roman" w:cs="Times New Roman"/>
+          <w:b/>
+          <w:sz w:val="32"/>
+          <w:szCs w:val="32"/>
+        </w:rPr>
+        <w:lastRenderedPageBreak/>
+        <w:t>Updated Story/</w:t>
+      </w:r>
+      <w:proofErr w:type="spellStart"/>
+      <w:r>
+        <w:rPr>
+          <w:rFonts w:ascii="Times New Roman" w:hAnsi="Times New Roman" w:cs="Times New Roman"/>
+          <w:b/>
+          <w:sz w:val="32"/>
+          <w:szCs w:val="32"/>
+        </w:rPr>
+        <w:t>LoFi</w:t>
+      </w:r>
+      <w:proofErr w:type="spellEnd"/>
+      <w:r>
+        <w:rPr>
+          <w:rFonts w:ascii="Times New Roman" w:hAnsi="Times New Roman" w:cs="Times New Roman"/>
+          <w:b/>
+          <w:sz w:val="32"/>
+          <w:szCs w:val="32"/>
+        </w:rPr>
+        <w:t xml:space="preserve"> (Iteration 0) Base on Customer Feedback</w:t>
+      </w:r>
+    </w:p>
+    <w:p>
+      <w:pPr>
+        <w:rPr>
+          <w:rFonts w:ascii="Times New Roman" w:hAnsi="Times New Roman" w:cs="Times New Roman"/>
+          <w:b/>
+          <w:sz w:val="32"/>
+          <w:szCs w:val="32"/>
+        </w:rPr>
+      </w:pPr>
+    </w:p>
+    <w:p>
+      <w:pPr>
+        <w:rPr>
+          <w:rFonts w:ascii="Times New Roman" w:hAnsi="Times New Roman" w:cs="Times New Roman"/>
+          <w:sz w:val="24"/>
+          <w:szCs w:val="24"/>
+        </w:rPr>
+      </w:pPr>
+      <w:r>
+        <w:rPr>
+          <w:rFonts w:ascii="Times New Roman" w:hAnsi="Times New Roman" w:cs="Times New Roman"/>
+          <w:sz w:val="24"/>
+          <w:szCs w:val="24"/>
+        </w:rPr>
+        <w:t>Feature: Register new user</w:t>
+      </w:r>
+    </w:p>
+    <w:p>
+      <w:pPr>
+        <w:rPr>
+          <w:rFonts w:ascii="Times New Roman" w:hAnsi="Times New Roman" w:cs="Times New Roman"/>
+          <w:sz w:val="24"/>
+          <w:szCs w:val="24"/>
+        </w:rPr>
+      </w:pPr>
+      <w:r>
+        <w:rPr>
+          <w:rFonts w:ascii="Times New Roman" w:hAnsi="Times New Roman" w:cs="Times New Roman"/>
+          <w:sz w:val="24"/>
+          <w:szCs w:val="24"/>
+        </w:rPr>
+        <w:t>Scenario: User registers a new account</w:t>
+      </w:r>
+    </w:p>
+    <w:p>
+      <w:pPr>
+        <w:rPr>
+          <w:rFonts w:ascii="Times New Roman" w:hAnsi="Times New Roman" w:cs="Times New Roman"/>
+          <w:sz w:val="24"/>
+          <w:szCs w:val="24"/>
+        </w:rPr>
+      </w:pPr>
+      <w:r>
+        <w:rPr>
+          <w:rFonts w:ascii="Times New Roman" w:hAnsi="Times New Roman" w:cs="Times New Roman"/>
+          <w:sz w:val="24"/>
+          <w:szCs w:val="24"/>
+        </w:rPr>
+        <w:t xml:space="preserve">Given I am a new user on the </w:t>
+      </w:r>
+      <w:proofErr w:type="spellStart"/>
+      <w:r>
+        <w:rPr>
+          <w:rFonts w:ascii="Times New Roman" w:hAnsi="Times New Roman" w:cs="Times New Roman"/>
+          <w:sz w:val="24"/>
+          <w:szCs w:val="24"/>
+        </w:rPr>
+        <w:t>AggieSTEM</w:t>
+      </w:r>
+      <w:proofErr w:type="spellEnd"/>
+      <w:r>
+        <w:rPr>
+          <w:rFonts w:ascii="Times New Roman" w:hAnsi="Times New Roman" w:cs="Times New Roman"/>
+          <w:sz w:val="24"/>
+          <w:szCs w:val="24"/>
+        </w:rPr>
+        <w:t xml:space="preserve"> login/register page</w:t>
+      </w:r>
+    </w:p>
+    <w:p>
+      <w:pPr>
+        <w:rPr>
+          <w:rFonts w:ascii="Times New Roman" w:hAnsi="Times New Roman" w:cs="Times New Roman"/>
+          <w:sz w:val="24"/>
+          <w:szCs w:val="24"/>
+        </w:rPr>
+      </w:pPr>
+      <w:r>
+        <w:rPr>
+          <w:rFonts w:ascii="Times New Roman" w:hAnsi="Times New Roman" w:cs="Times New Roman"/>
+          <w:sz w:val="24"/>
+          <w:szCs w:val="24"/>
+        </w:rPr>
+        <w:t xml:space="preserve">When I fill in all account credentials including </w:t>
+      </w:r>
+      <w:r>
+        <w:rPr>
+          <w:rFonts w:ascii="Times New Roman" w:hAnsi="Times New Roman" w:cs="Times New Roman"/>
+          <w:strike/>
+          <w:sz w:val="24"/>
+          <w:szCs w:val="24"/>
+        </w:rPr>
+        <w:t xml:space="preserve">first/last name </w:t>
+      </w:r>
+      <w:r>
+        <w:rPr>
+          <w:rFonts w:ascii="Times New Roman" w:hAnsi="Times New Roman" w:cs="Times New Roman"/>
+          <w:b/>
+          <w:sz w:val="24"/>
+          <w:szCs w:val="24"/>
+        </w:rPr>
+        <w:t>username (first initial + last name),</w:t>
+      </w:r>
+      <w:r>
+        <w:rPr>
+          <w:rFonts w:ascii="Times New Roman" w:hAnsi="Times New Roman" w:cs="Times New Roman"/>
+          <w:sz w:val="24"/>
+          <w:szCs w:val="24"/>
+        </w:rPr>
+        <w:t xml:space="preserve"> password, </w:t>
+      </w:r>
+      <w:r>
+        <w:rPr>
+          <w:rFonts w:ascii="Times New Roman" w:hAnsi="Times New Roman" w:cs="Times New Roman"/>
+          <w:b/>
+          <w:sz w:val="24"/>
+          <w:szCs w:val="24"/>
+        </w:rPr>
+        <w:t>phone number</w:t>
+      </w:r>
+      <w:r>
+        <w:rPr>
+          <w:rFonts w:ascii="Times New Roman" w:hAnsi="Times New Roman" w:cs="Times New Roman"/>
+          <w:sz w:val="24"/>
+          <w:szCs w:val="24"/>
+        </w:rPr>
+        <w:t>, and email.</w:t>
+      </w:r>
+    </w:p>
+    <w:p>
+      <w:pPr>
+        <w:rPr>
+          <w:rFonts w:ascii="Times New Roman" w:hAnsi="Times New Roman" w:cs="Times New Roman"/>
+          <w:sz w:val="24"/>
+          <w:szCs w:val="24"/>
+        </w:rPr>
+      </w:pPr>
+      <w:r>
+        <w:rPr>
+          <w:rFonts w:ascii="Times New Roman" w:hAnsi="Times New Roman" w:cs="Times New Roman"/>
+          <w:sz w:val="24"/>
+          <w:szCs w:val="24"/>
+        </w:rPr>
+        <w:t>And I press “Register”</w:t>
+      </w:r>
+    </w:p>
+    <w:p>
+      <w:pPr>
+        <w:rPr>
+          <w:rFonts w:ascii="Times New Roman" w:hAnsi="Times New Roman" w:cs="Times New Roman"/>
+          <w:sz w:val="24"/>
+          <w:szCs w:val="24"/>
+        </w:rPr>
+      </w:pPr>
+      <w:r>
+        <w:rPr>
+          <w:rFonts w:ascii="Times New Roman" w:hAnsi="Times New Roman" w:cs="Times New Roman"/>
+          <w:sz w:val="24"/>
+          <w:szCs w:val="24"/>
+        </w:rPr>
+        <w:t xml:space="preserve">Then I should be on the </w:t>
+      </w:r>
+      <w:proofErr w:type="spellStart"/>
+      <w:r>
+        <w:rPr>
+          <w:rFonts w:ascii="Times New Roman" w:hAnsi="Times New Roman" w:cs="Times New Roman"/>
+          <w:sz w:val="24"/>
+          <w:szCs w:val="24"/>
+        </w:rPr>
+        <w:t>AggieSTEM</w:t>
+      </w:r>
+      <w:proofErr w:type="spellEnd"/>
+      <w:r>
+        <w:rPr>
+          <w:rFonts w:ascii="Times New Roman" w:hAnsi="Times New Roman" w:cs="Times New Roman"/>
+          <w:sz w:val="24"/>
+          <w:szCs w:val="24"/>
+        </w:rPr>
+        <w:t xml:space="preserve"> home page </w:t>
+      </w:r>
+    </w:p>
+    <w:p>
+      <w:pPr>
+        <w:rPr>
+          <w:rFonts w:ascii="Times New Roman" w:hAnsi="Times New Roman" w:cs="Times New Roman"/>
+          <w:sz w:val="24"/>
+          <w:szCs w:val="24"/>
+        </w:rPr>
+      </w:pPr>
+      <w:r>
+        <w:rPr>
+          <w:rFonts w:ascii="Times New Roman" w:hAnsi="Times New Roman" w:cs="Times New Roman"/>
+          <w:sz w:val="24"/>
+          <w:szCs w:val="24"/>
+        </w:rPr>
+        <w:t>And I should see an “New user created, check your email to complete registration” message</w:t>
+      </w:r>
+    </w:p>
+    <w:p>
+      <w:pPr>
+        <w:rPr>
+          <w:rFonts w:ascii="Times New Roman" w:hAnsi="Times New Roman" w:cs="Times New Roman"/>
+          <w:sz w:val="24"/>
+          <w:szCs w:val="24"/>
+        </w:rPr>
+      </w:pPr>
+    </w:p>
+    <w:p>
+      <w:pPr>
+        <w:rPr>
+          <w:rFonts w:ascii="Times New Roman" w:hAnsi="Times New Roman" w:cs="Times New Roman"/>
+          <w:b/>
+          <w:sz w:val="32"/>
+          <w:szCs w:val="32"/>
+        </w:rPr>
+      </w:pPr>
+    </w:p>
+    <w:p>
+      <w:pPr>
+        <w:rPr>
+          <w:rFonts w:ascii="Times New Roman" w:hAnsi="Times New Roman" w:cs="Times New Roman"/>
+          <w:b/>
+          <w:sz w:val="32"/>
+          <w:szCs w:val="32"/>
+        </w:rPr>
+      </w:pPr>
+      <w:r>
+        <w:rPr>
+          <w:rFonts w:ascii="Times New Roman" w:hAnsi="Times New Roman" w:cs="Times New Roman"/>
+          <w:b/>
+          <w:noProof/>
+          <w:sz w:val="32"/>
+          <w:szCs w:val="32"/>
+        </w:rPr>
+        <w:drawing>
+          <wp:inline distT="0" distB="0" distL="0" distR="0" wp14:anchorId="0D5BFA67" wp14:editId="1CA1EAEE">
+            <wp:extent cx="5943600" cy="4457700"/>
+            <wp:effectExtent l="0" t="0" r="0" b="0"/>
+            <wp:docPr id="4" name="Picture 4" descr="C:\Users\fefifofums\Documents\School\TAMU19Fall\cse606\Project\updatedLoginRegister.jpg"/>
+            <wp:cNvGraphicFramePr>
+              <a:graphicFrameLocks xmlns:a="http://schemas.openxmlformats.org/drawingml/2006/main" noChangeAspect="1"/>
+            </wp:cNvGraphicFramePr>
+            <a:graphic xmlns:a="http://schemas.openxmlformats.org/drawingml/2006/main">
+              <a:graphicData uri="http://schemas.openxmlformats.org/drawingml/2006/picture">
+                <pic:pic xmlns:pic="http://schemas.openxmlformats.org/drawingml/2006/picture">
+                  <pic:nvPicPr>
+                    <pic:cNvPr id="0" name="Picture 6" descr="C:\Users\fefifofums\Documents\School\TAMU19Fall\cse606\Project\updatedLoginRegister.jpg"/>
+                    <pic:cNvPicPr>
+                      <a:picLocks noChangeAspect="1" noChangeArrowheads="1"/>
+                    </pic:cNvPicPr>
+                  </pic:nvPicPr>
+                  <pic:blipFill>
+                    <a:blip r:embed="rId7">
+                      <a:extLst>
+                        <a:ext uri="{28A0092B-C50C-407E-A947-70E740481C1C}">
+                          <a14:useLocalDpi xmlns:a14="http://schemas.microsoft.com/office/drawing/2010/main" val="0"/>
+                        </a:ext>
+                      </a:extLst>
+                    </a:blip>
+                    <a:srcRect/>
+                    <a:stretch>
+                      <a:fillRect/>
+                    </a:stretch>
+                  </pic:blipFill>
+                  <pic:spPr bwMode="auto">
+                    <a:xfrm>
+                      <a:off x="0" y="0"/>
+                      <a:ext cx="5943600" cy="4457700"/>
+                    </a:xfrm>
+                    <a:prstGeom prst="rect">
+                      <a:avLst/>
+                    </a:prstGeom>
+                    <a:noFill/>
+                    <a:ln>
+                      <a:noFill/>
+                    </a:ln>
+                  </pic:spPr>
+                </pic:pic>
+              </a:graphicData>
+            </a:graphic>
+          </wp:inline>
+        </w:drawing>
+      </w:r>
+    </w:p>
+    <w:p>
+      <w:pPr>
+        <w:rPr>
+          <w:rFonts w:ascii="Times New Roman" w:hAnsi="Times New Roman" w:cs="Times New Roman"/>
+          <w:sz w:val="24"/>
+          <w:szCs w:val="24"/>
+        </w:rPr>
+      </w:pPr>
+      <w:r>
+        <w:rPr>
+          <w:rFonts w:ascii="Times New Roman" w:hAnsi="Times New Roman" w:cs="Times New Roman"/>
+          <w:sz w:val="24"/>
+          <w:szCs w:val="24"/>
+        </w:rPr>
+        <w:t>Login and Register are now separate pages instead of two tabs on a single page.</w:t>
+      </w:r>
+    </w:p>
+    <w:p>
+      <w:pPr>
+        <w:rPr>
+          <w:rFonts w:ascii="Times New Roman" w:hAnsi="Times New Roman" w:cs="Times New Roman"/>
+          <w:b/>
+          <w:sz w:val="32"/>
+          <w:szCs w:val="32"/>
+        </w:rPr>
+      </w:pPr>
+    </w:p>
+    <w:p/>
+    <w:p>
+      <w:bookmarkStart w:id="0" w:name="_GoBack"/>
+      <w:bookmarkEnd w:id="0"/>
+    </w:p>
     <w:sectPr>
       <w:pgSz w:w="12240" w:h="15840"/>
       <w:pgMar w:top="1440" w:right="1440" w:bottom="1440" w:left="1440" w:header="720" w:footer="720" w:gutter="0"/>
@@ -2393,7 +2735,7 @@
       </w:pPr>
     </w:pPrDefault>
   </w:docDefaults>
-  <w:latentStyles w:defLockedState="0" w:defUIPriority="99" w:defSemiHidden="0" w:defUnhideWhenUsed="0" w:defQFormat="0" w:count="377">
+  <w:latentStyles w:defLockedState="0" w:defUIPriority="99" w:defSemiHidden="0" w:defUnhideWhenUsed="0" w:defQFormat="0" w:count="375">
     <w:lsdException w:name="Normal" w:uiPriority="0" w:qFormat="1"/>
     <w:lsdException w:name="heading 1" w:uiPriority="9" w:qFormat="1"/>
     <w:lsdException w:name="heading 2" w:semiHidden="1" w:uiPriority="9" w:unhideWhenUsed="1" w:qFormat="1"/>
@@ -2769,8 +3111,6 @@
     <w:lsdException w:name="Smart Hyperlink" w:semiHidden="1" w:unhideWhenUsed="1"/>
     <w:lsdException w:name="Hashtag" w:semiHidden="1" w:unhideWhenUsed="1"/>
     <w:lsdException w:name="Unresolved Mention" w:semiHidden="1" w:unhideWhenUsed="1"/>
-    <w:lsdException w:name="Smart Link" w:semiHidden="1" w:unhideWhenUsed="1"/>
-    <w:lsdException w:name="Smart Link Error" w:semiHidden="1" w:unhideWhenUsed="1"/>
   </w:latentStyles>
   <w:style w:type="paragraph" w:default="1" w:styleId="Normal">
     <w:name w:val="Normal"/>
@@ -2844,6 +3184,33 @@
       <w:color w:val="2F5496" w:themeColor="accent1" w:themeShade="BF"/>
       <w:sz w:val="32"/>
       <w:szCs w:val="32"/>
+    </w:rPr>
+  </w:style>
+  <w:style w:type="paragraph" w:styleId="BalloonText">
+    <w:name w:val="Balloon Text"/>
+    <w:basedOn w:val="Normal"/>
+    <w:link w:val="BalloonTextChar"/>
+    <w:uiPriority w:val="99"/>
+    <w:semiHidden/>
+    <w:unhideWhenUsed/>
+    <w:rsid w:val="00325983"/>
+    <w:rPr>
+      <w:rFonts w:ascii="Segoe UI" w:hAnsi="Segoe UI" w:cs="Segoe UI"/>
+      <w:sz w:val="18"/>
+      <w:szCs w:val="18"/>
+    </w:rPr>
+  </w:style>
+  <w:style w:type="character" w:customStyle="1" w:styleId="BalloonTextChar">
+    <w:name w:val="Balloon Text Char"/>
+    <w:basedOn w:val="DefaultParagraphFont"/>
+    <w:link w:val="BalloonText"/>
+    <w:uiPriority w:val="99"/>
+    <w:semiHidden/>
+    <w:rsid w:val="00325983"/>
+    <w:rPr>
+      <w:rFonts w:ascii="Segoe UI" w:hAnsi="Segoe UI" w:cs="Segoe UI"/>
+      <w:sz w:val="18"/>
+      <w:szCs w:val="18"/>
     </w:rPr>
   </w:style>
 </w:styles>
@@ -3115,7 +3482,7 @@
 </file>
 
 <file path=customXml/itemProps1.xml><?xml version="1.0" encoding="utf-8"?>
-<ds:datastoreItem xmlns:ds="http://schemas.openxmlformats.org/officeDocument/2006/customXml" ds:itemID="{29CD2170-700B-FF46-B0AA-D30C96256CC1}">
+<ds:datastoreItem xmlns:ds="http://schemas.openxmlformats.org/officeDocument/2006/customXml" ds:itemID="{64ED1950-9FBB-4A65-A3D1-CC31A4FCF492}">
   <ds:schemaRefs>
     <ds:schemaRef ds:uri="http://schemas.openxmlformats.org/officeDocument/2006/bibliography"/>
   </ds:schemaRefs>

</xml_diff>

<commit_message>
Update user stories for media collection
</commit_message>
<xml_diff>
--- a/documentation/iterationOne/UserStoriesIteration1.docx
+++ b/documentation/iterationOne/UserStoriesIteration1.docx
@@ -2318,6 +2318,236 @@
     </w:p>
     <w:p>
       <w:pPr>
+        <w:spacing w:after="160"/>
+        <w:rPr>
+          <w:rFonts w:ascii="Times New Roman" w:eastAsia="Times New Roman" w:hAnsi="Times New Roman" w:cs="Times New Roman"/>
+          <w:b/>
+          <w:bCs/>
+          <w:sz w:val="24"/>
+          <w:szCs w:val="24"/>
+        </w:rPr>
+      </w:pPr>
+      <w:bookmarkStart w:id="0" w:name="_GoBack"/>
+      <w:bookmarkEnd w:id="0"/>
+      <w:r>
+        <w:rPr>
+          <w:rFonts w:ascii="Times New Roman" w:eastAsia="Times New Roman" w:hAnsi="Times New Roman" w:cs="Times New Roman"/>
+          <w:b/>
+          <w:bCs/>
+          <w:sz w:val="24"/>
+          <w:szCs w:val="24"/>
+        </w:rPr>
+        <w:br w:type="page"/>
+      </w:r>
+    </w:p>
+    <w:p>
+      <w:pPr>
+        <w:rPr>
+          <w:rFonts w:ascii="Times New Roman" w:eastAsia="Times New Roman" w:hAnsi="Times New Roman" w:cs="Times New Roman"/>
+          <w:b/>
+          <w:bCs/>
+          <w:sz w:val="24"/>
+          <w:szCs w:val="24"/>
+        </w:rPr>
+      </w:pPr>
+      <w:r>
+        <w:rPr>
+          <w:rFonts w:ascii="Times New Roman" w:eastAsia="Times New Roman" w:hAnsi="Times New Roman" w:cs="Times New Roman"/>
+          <w:b/>
+          <w:bCs/>
+          <w:sz w:val="24"/>
+          <w:szCs w:val="24"/>
+        </w:rPr>
+        <w:lastRenderedPageBreak/>
+        <w:t>User Stories: Media Library Collection</w:t>
+      </w:r>
+    </w:p>
+    <w:p>
+      <w:pPr>
+        <w:rPr>
+          <w:rFonts w:ascii="Times New Roman" w:eastAsia="Times New Roman" w:hAnsi="Times New Roman" w:cs="Times New Roman"/>
+          <w:sz w:val="24"/>
+          <w:szCs w:val="24"/>
+        </w:rPr>
+      </w:pPr>
+    </w:p>
+    <w:p>
+      <w:pPr>
+        <w:rPr>
+          <w:rFonts w:ascii="Times New Roman" w:eastAsia="Times New Roman" w:hAnsi="Times New Roman" w:cs="Times New Roman"/>
+          <w:sz w:val="24"/>
+          <w:szCs w:val="24"/>
+        </w:rPr>
+      </w:pPr>
+      <w:r>
+        <w:rPr>
+          <w:rFonts w:ascii="Times New Roman" w:eastAsia="Times New Roman" w:hAnsi="Times New Roman" w:cs="Times New Roman"/>
+          <w:sz w:val="24"/>
+          <w:szCs w:val="24"/>
+        </w:rPr>
+        <w:t>Feature: View Shared Media Collection</w:t>
+      </w:r>
+    </w:p>
+    <w:p>
+      <w:pPr>
+        <w:rPr>
+          <w:rFonts w:ascii="Times New Roman" w:eastAsia="Times New Roman" w:hAnsi="Times New Roman" w:cs="Times New Roman"/>
+          <w:sz w:val="24"/>
+          <w:szCs w:val="24"/>
+        </w:rPr>
+      </w:pPr>
+      <w:r>
+        <w:rPr>
+          <w:rFonts w:ascii="Times New Roman" w:eastAsia="Times New Roman" w:hAnsi="Times New Roman" w:cs="Times New Roman"/>
+          <w:sz w:val="24"/>
+          <w:szCs w:val="24"/>
+        </w:rPr>
+        <w:t xml:space="preserve">Scenario: </w:t>
+      </w:r>
+      <w:r>
+        <w:rPr>
+          <w:rFonts w:ascii="Times New Roman" w:eastAsia="Times New Roman" w:hAnsi="Times New Roman" w:cs="Times New Roman"/>
+          <w:sz w:val="24"/>
+          <w:szCs w:val="24"/>
+        </w:rPr>
+        <w:t>View shared media collection as a user</w:t>
+      </w:r>
+    </w:p>
+    <w:p>
+      <w:pPr>
+        <w:rPr>
+          <w:rFonts w:ascii="Times New Roman" w:eastAsia="Times New Roman" w:hAnsi="Times New Roman" w:cs="Times New Roman"/>
+          <w:sz w:val="24"/>
+          <w:szCs w:val="24"/>
+        </w:rPr>
+      </w:pPr>
+      <w:r>
+        <w:rPr>
+          <w:rFonts w:ascii="Times New Roman" w:eastAsia="Times New Roman" w:hAnsi="Times New Roman" w:cs="Times New Roman"/>
+          <w:sz w:val="24"/>
+          <w:szCs w:val="24"/>
+        </w:rPr>
+        <w:t xml:space="preserve">Given I </w:t>
+      </w:r>
+      <w:r>
+        <w:rPr>
+          <w:rFonts w:ascii="Times New Roman" w:eastAsia="Times New Roman" w:hAnsi="Times New Roman" w:cs="Times New Roman"/>
+          <w:sz w:val="24"/>
+          <w:szCs w:val="24"/>
+        </w:rPr>
+        <w:t>login as a user</w:t>
+      </w:r>
+    </w:p>
+    <w:p>
+      <w:pPr>
+        <w:rPr>
+          <w:rFonts w:ascii="Times New Roman" w:eastAsia="Times New Roman" w:hAnsi="Times New Roman" w:cs="Times New Roman"/>
+          <w:sz w:val="24"/>
+          <w:szCs w:val="24"/>
+        </w:rPr>
+      </w:pPr>
+      <w:r>
+        <w:rPr>
+          <w:rFonts w:ascii="Times New Roman" w:eastAsia="Times New Roman" w:hAnsi="Times New Roman" w:cs="Times New Roman"/>
+          <w:sz w:val="24"/>
+          <w:szCs w:val="24"/>
+        </w:rPr>
+        <w:t xml:space="preserve">And I am on the </w:t>
+      </w:r>
+      <w:r>
+        <w:rPr>
+          <w:rFonts w:ascii="Times New Roman" w:eastAsia="Times New Roman" w:hAnsi="Times New Roman" w:cs="Times New Roman"/>
+          <w:sz w:val="24"/>
+          <w:szCs w:val="24"/>
+        </w:rPr>
+        <w:t>media library collection</w:t>
+      </w:r>
+      <w:r>
+        <w:rPr>
+          <w:rFonts w:ascii="Times New Roman" w:eastAsia="Times New Roman" w:hAnsi="Times New Roman" w:cs="Times New Roman"/>
+          <w:sz w:val="24"/>
+          <w:szCs w:val="24"/>
+        </w:rPr>
+        <w:t xml:space="preserve"> page</w:t>
+      </w:r>
+    </w:p>
+    <w:p>
+      <w:pPr>
+        <w:rPr>
+          <w:rFonts w:ascii="Times New Roman" w:eastAsia="Times New Roman" w:hAnsi="Times New Roman" w:cs="Times New Roman"/>
+          <w:sz w:val="24"/>
+          <w:szCs w:val="24"/>
+        </w:rPr>
+      </w:pPr>
+      <w:r>
+        <w:rPr>
+          <w:rFonts w:ascii="Times New Roman" w:eastAsia="Times New Roman" w:hAnsi="Times New Roman" w:cs="Times New Roman"/>
+          <w:sz w:val="24"/>
+          <w:szCs w:val="24"/>
+        </w:rPr>
+        <w:t xml:space="preserve">Then I should see </w:t>
+      </w:r>
+      <w:r>
+        <w:rPr>
+          <w:rFonts w:ascii="Times New Roman" w:eastAsia="Times New Roman" w:hAnsi="Times New Roman" w:cs="Times New Roman"/>
+          <w:sz w:val="24"/>
+          <w:szCs w:val="24"/>
+        </w:rPr>
+        <w:t xml:space="preserve">share collections </w:t>
+      </w:r>
+    </w:p>
+    <w:p>
+      <w:pPr>
+        <w:rPr>
+          <w:rFonts w:ascii="Times New Roman" w:eastAsia="Times New Roman" w:hAnsi="Times New Roman" w:cs="Times New Roman"/>
+          <w:sz w:val="24"/>
+          <w:szCs w:val="24"/>
+        </w:rPr>
+      </w:pPr>
+      <w:r>
+        <w:rPr>
+          <w:rFonts w:ascii="Times New Roman" w:eastAsia="Times New Roman" w:hAnsi="Times New Roman" w:cs="Times New Roman"/>
+          <w:sz w:val="24"/>
+          <w:szCs w:val="24"/>
+        </w:rPr>
+        <w:t xml:space="preserve">When I select </w:t>
+      </w:r>
+      <w:r>
+        <w:rPr>
+          <w:rFonts w:ascii="Times New Roman" w:eastAsia="Times New Roman" w:hAnsi="Times New Roman" w:cs="Times New Roman"/>
+          <w:sz w:val="24"/>
+          <w:szCs w:val="24"/>
+        </w:rPr>
+        <w:t>the share collections</w:t>
+      </w:r>
+    </w:p>
+    <w:p>
+      <w:pPr>
+        <w:rPr>
+          <w:rFonts w:ascii="Times New Roman" w:eastAsia="Times New Roman" w:hAnsi="Times New Roman" w:cs="Times New Roman"/>
+          <w:sz w:val="24"/>
+          <w:szCs w:val="24"/>
+        </w:rPr>
+      </w:pPr>
+      <w:r>
+        <w:rPr>
+          <w:rFonts w:ascii="Times New Roman" w:eastAsia="Times New Roman" w:hAnsi="Times New Roman" w:cs="Times New Roman"/>
+          <w:sz w:val="24"/>
+          <w:szCs w:val="24"/>
+        </w:rPr>
+        <w:t xml:space="preserve">Then I should see </w:t>
+      </w:r>
+      <w:r>
+        <w:rPr>
+          <w:rFonts w:ascii="Times New Roman" w:eastAsia="Times New Roman" w:hAnsi="Times New Roman" w:cs="Times New Roman"/>
+          <w:sz w:val="24"/>
+          <w:szCs w:val="24"/>
+        </w:rPr>
+        <w:t>the data that is shared with me</w:t>
+      </w:r>
+    </w:p>
+    <w:p>
+      <w:pPr>
         <w:rPr>
           <w:rFonts w:ascii="Times New Roman" w:eastAsia="Times New Roman" w:hAnsi="Times New Roman" w:cs="Times New Roman"/>
           <w:sz w:val="24"/>
@@ -2326,22 +2556,1372 @@
       </w:pPr>
     </w:p>
     <w:p/>
+    <w:p>
+      <w:pPr>
+        <w:rPr>
+          <w:rFonts w:ascii="Times New Roman" w:eastAsia="Times New Roman" w:hAnsi="Times New Roman" w:cs="Times New Roman"/>
+          <w:sz w:val="24"/>
+          <w:szCs w:val="24"/>
+        </w:rPr>
+      </w:pPr>
+      <w:r>
+        <w:rPr>
+          <w:rFonts w:ascii="Times New Roman" w:eastAsia="Times New Roman" w:hAnsi="Times New Roman" w:cs="Times New Roman"/>
+          <w:sz w:val="24"/>
+          <w:szCs w:val="24"/>
+        </w:rPr>
+        <w:t xml:space="preserve">Feature: View </w:t>
+      </w:r>
+      <w:r>
+        <w:rPr>
+          <w:rFonts w:ascii="Times New Roman" w:eastAsia="Times New Roman" w:hAnsi="Times New Roman" w:cs="Times New Roman"/>
+          <w:sz w:val="24"/>
+          <w:szCs w:val="24"/>
+        </w:rPr>
+        <w:t>Private</w:t>
+      </w:r>
+      <w:r>
+        <w:rPr>
+          <w:rFonts w:ascii="Times New Roman" w:eastAsia="Times New Roman" w:hAnsi="Times New Roman" w:cs="Times New Roman"/>
+          <w:sz w:val="24"/>
+          <w:szCs w:val="24"/>
+        </w:rPr>
+        <w:t xml:space="preserve"> Media Collection</w:t>
+      </w:r>
+    </w:p>
+    <w:p>
+      <w:pPr>
+        <w:rPr>
+          <w:rFonts w:ascii="Times New Roman" w:eastAsia="Times New Roman" w:hAnsi="Times New Roman" w:cs="Times New Roman"/>
+          <w:sz w:val="24"/>
+          <w:szCs w:val="24"/>
+        </w:rPr>
+      </w:pPr>
+      <w:r>
+        <w:rPr>
+          <w:rFonts w:ascii="Times New Roman" w:eastAsia="Times New Roman" w:hAnsi="Times New Roman" w:cs="Times New Roman"/>
+          <w:sz w:val="24"/>
+          <w:szCs w:val="24"/>
+        </w:rPr>
+        <w:t xml:space="preserve">Scenario: </w:t>
+      </w:r>
+      <w:r>
+        <w:rPr>
+          <w:rFonts w:ascii="Times New Roman" w:eastAsia="Times New Roman" w:hAnsi="Times New Roman" w:cs="Times New Roman"/>
+          <w:sz w:val="24"/>
+          <w:szCs w:val="24"/>
+        </w:rPr>
+        <w:t>View</w:t>
+      </w:r>
+      <w:r>
+        <w:rPr>
+          <w:rFonts w:ascii="Times New Roman" w:eastAsia="Times New Roman" w:hAnsi="Times New Roman" w:cs="Times New Roman"/>
+          <w:sz w:val="24"/>
+          <w:szCs w:val="24"/>
+        </w:rPr>
+        <w:t xml:space="preserve"> private</w:t>
+      </w:r>
+      <w:r>
+        <w:rPr>
+          <w:rFonts w:ascii="Times New Roman" w:eastAsia="Times New Roman" w:hAnsi="Times New Roman" w:cs="Times New Roman"/>
+          <w:sz w:val="24"/>
+          <w:szCs w:val="24"/>
+        </w:rPr>
+        <w:t xml:space="preserve"> media collection as a user</w:t>
+      </w:r>
+    </w:p>
+    <w:p>
+      <w:pPr>
+        <w:rPr>
+          <w:rFonts w:ascii="Times New Roman" w:eastAsia="Times New Roman" w:hAnsi="Times New Roman" w:cs="Times New Roman"/>
+          <w:sz w:val="24"/>
+          <w:szCs w:val="24"/>
+        </w:rPr>
+      </w:pPr>
+      <w:r>
+        <w:rPr>
+          <w:rFonts w:ascii="Times New Roman" w:eastAsia="Times New Roman" w:hAnsi="Times New Roman" w:cs="Times New Roman"/>
+          <w:sz w:val="24"/>
+          <w:szCs w:val="24"/>
+        </w:rPr>
+        <w:t xml:space="preserve">Given I </w:t>
+      </w:r>
+      <w:r>
+        <w:rPr>
+          <w:rFonts w:ascii="Times New Roman" w:eastAsia="Times New Roman" w:hAnsi="Times New Roman" w:cs="Times New Roman"/>
+          <w:sz w:val="24"/>
+          <w:szCs w:val="24"/>
+        </w:rPr>
+        <w:t>login as a user</w:t>
+      </w:r>
+    </w:p>
+    <w:p>
+      <w:pPr>
+        <w:rPr>
+          <w:rFonts w:ascii="Times New Roman" w:eastAsia="Times New Roman" w:hAnsi="Times New Roman" w:cs="Times New Roman"/>
+          <w:sz w:val="24"/>
+          <w:szCs w:val="24"/>
+        </w:rPr>
+      </w:pPr>
+      <w:r>
+        <w:rPr>
+          <w:rFonts w:ascii="Times New Roman" w:eastAsia="Times New Roman" w:hAnsi="Times New Roman" w:cs="Times New Roman"/>
+          <w:sz w:val="24"/>
+          <w:szCs w:val="24"/>
+        </w:rPr>
+        <w:t>And I am on the media library collection page</w:t>
+      </w:r>
+    </w:p>
+    <w:p>
+      <w:pPr>
+        <w:rPr>
+          <w:rFonts w:ascii="Times New Roman" w:eastAsia="Times New Roman" w:hAnsi="Times New Roman" w:cs="Times New Roman"/>
+          <w:sz w:val="24"/>
+          <w:szCs w:val="24"/>
+        </w:rPr>
+      </w:pPr>
+      <w:r>
+        <w:rPr>
+          <w:rFonts w:ascii="Times New Roman" w:eastAsia="Times New Roman" w:hAnsi="Times New Roman" w:cs="Times New Roman"/>
+          <w:sz w:val="24"/>
+          <w:szCs w:val="24"/>
+        </w:rPr>
+        <w:t xml:space="preserve">Then I should see </w:t>
+      </w:r>
+      <w:r>
+        <w:rPr>
+          <w:rFonts w:ascii="Times New Roman" w:eastAsia="Times New Roman" w:hAnsi="Times New Roman" w:cs="Times New Roman"/>
+          <w:sz w:val="24"/>
+          <w:szCs w:val="24"/>
+        </w:rPr>
+        <w:t>private</w:t>
+      </w:r>
+      <w:r>
+        <w:rPr>
+          <w:rFonts w:ascii="Times New Roman" w:eastAsia="Times New Roman" w:hAnsi="Times New Roman" w:cs="Times New Roman"/>
+          <w:sz w:val="24"/>
+          <w:szCs w:val="24"/>
+        </w:rPr>
+        <w:t xml:space="preserve"> collections </w:t>
+      </w:r>
+    </w:p>
+    <w:p>
+      <w:pPr>
+        <w:rPr>
+          <w:rFonts w:ascii="Times New Roman" w:eastAsia="Times New Roman" w:hAnsi="Times New Roman" w:cs="Times New Roman"/>
+          <w:sz w:val="24"/>
+          <w:szCs w:val="24"/>
+        </w:rPr>
+      </w:pPr>
+      <w:r>
+        <w:rPr>
+          <w:rFonts w:ascii="Times New Roman" w:eastAsia="Times New Roman" w:hAnsi="Times New Roman" w:cs="Times New Roman"/>
+          <w:sz w:val="24"/>
+          <w:szCs w:val="24"/>
+        </w:rPr>
+        <w:t xml:space="preserve">When I select </w:t>
+      </w:r>
+      <w:r>
+        <w:rPr>
+          <w:rFonts w:ascii="Times New Roman" w:eastAsia="Times New Roman" w:hAnsi="Times New Roman" w:cs="Times New Roman"/>
+          <w:sz w:val="24"/>
+          <w:szCs w:val="24"/>
+        </w:rPr>
+        <w:t xml:space="preserve">the </w:t>
+      </w:r>
+      <w:r>
+        <w:rPr>
+          <w:rFonts w:ascii="Times New Roman" w:eastAsia="Times New Roman" w:hAnsi="Times New Roman" w:cs="Times New Roman"/>
+          <w:sz w:val="24"/>
+          <w:szCs w:val="24"/>
+        </w:rPr>
+        <w:t>private</w:t>
+      </w:r>
+      <w:r>
+        <w:rPr>
+          <w:rFonts w:ascii="Times New Roman" w:eastAsia="Times New Roman" w:hAnsi="Times New Roman" w:cs="Times New Roman"/>
+          <w:sz w:val="24"/>
+          <w:szCs w:val="24"/>
+        </w:rPr>
+        <w:t xml:space="preserve"> collection</w:t>
+      </w:r>
+      <w:r>
+        <w:rPr>
+          <w:rFonts w:ascii="Times New Roman" w:eastAsia="Times New Roman" w:hAnsi="Times New Roman" w:cs="Times New Roman"/>
+          <w:sz w:val="24"/>
+          <w:szCs w:val="24"/>
+        </w:rPr>
+        <w:t>s</w:t>
+      </w:r>
+    </w:p>
+    <w:p>
+      <w:pPr>
+        <w:rPr>
+          <w:rFonts w:ascii="Times New Roman" w:eastAsia="Times New Roman" w:hAnsi="Times New Roman" w:cs="Times New Roman"/>
+          <w:sz w:val="24"/>
+          <w:szCs w:val="24"/>
+        </w:rPr>
+      </w:pPr>
+      <w:r>
+        <w:rPr>
+          <w:rFonts w:ascii="Times New Roman" w:eastAsia="Times New Roman" w:hAnsi="Times New Roman" w:cs="Times New Roman"/>
+          <w:sz w:val="24"/>
+          <w:szCs w:val="24"/>
+        </w:rPr>
+        <w:t xml:space="preserve">Then I should see </w:t>
+      </w:r>
+      <w:r>
+        <w:rPr>
+          <w:rFonts w:ascii="Times New Roman" w:eastAsia="Times New Roman" w:hAnsi="Times New Roman" w:cs="Times New Roman"/>
+          <w:sz w:val="24"/>
+          <w:szCs w:val="24"/>
+        </w:rPr>
+        <w:t>the d</w:t>
+      </w:r>
+      <w:r>
+        <w:rPr>
+          <w:rFonts w:ascii="Times New Roman" w:eastAsia="Times New Roman" w:hAnsi="Times New Roman" w:cs="Times New Roman"/>
+          <w:sz w:val="24"/>
+          <w:szCs w:val="24"/>
+        </w:rPr>
+        <w:t>ata</w:t>
+      </w:r>
+      <w:r>
+        <w:rPr>
+          <w:rFonts w:ascii="Times New Roman" w:eastAsia="Times New Roman" w:hAnsi="Times New Roman" w:cs="Times New Roman"/>
+          <w:sz w:val="24"/>
+          <w:szCs w:val="24"/>
+        </w:rPr>
+        <w:t xml:space="preserve"> </w:t>
+      </w:r>
+      <w:r>
+        <w:rPr>
+          <w:rFonts w:ascii="Times New Roman" w:eastAsia="Times New Roman" w:hAnsi="Times New Roman" w:cs="Times New Roman"/>
+          <w:sz w:val="24"/>
+          <w:szCs w:val="24"/>
+        </w:rPr>
+        <w:t>that are accessible to me only</w:t>
+      </w:r>
+    </w:p>
+    <w:p>
+      <w:pPr>
+        <w:rPr>
+          <w:rFonts w:ascii="Times New Roman" w:eastAsia="Times New Roman" w:hAnsi="Times New Roman" w:cs="Times New Roman"/>
+          <w:sz w:val="24"/>
+          <w:szCs w:val="24"/>
+        </w:rPr>
+      </w:pPr>
+    </w:p>
     <w:p/>
+    <w:p>
+      <w:pPr>
+        <w:rPr>
+          <w:rFonts w:ascii="Times New Roman" w:eastAsia="Times New Roman" w:hAnsi="Times New Roman" w:cs="Times New Roman"/>
+          <w:sz w:val="24"/>
+          <w:szCs w:val="24"/>
+        </w:rPr>
+      </w:pPr>
+      <w:r>
+        <w:rPr>
+          <w:rFonts w:ascii="Times New Roman" w:eastAsia="Times New Roman" w:hAnsi="Times New Roman" w:cs="Times New Roman"/>
+          <w:sz w:val="24"/>
+          <w:szCs w:val="24"/>
+        </w:rPr>
+        <w:t xml:space="preserve">Feature: View </w:t>
+      </w:r>
+      <w:r>
+        <w:rPr>
+          <w:rFonts w:ascii="Times New Roman" w:eastAsia="Times New Roman" w:hAnsi="Times New Roman" w:cs="Times New Roman"/>
+          <w:sz w:val="24"/>
+          <w:szCs w:val="24"/>
+        </w:rPr>
+        <w:t>Global</w:t>
+      </w:r>
+      <w:r>
+        <w:rPr>
+          <w:rFonts w:ascii="Times New Roman" w:eastAsia="Times New Roman" w:hAnsi="Times New Roman" w:cs="Times New Roman"/>
+          <w:sz w:val="24"/>
+          <w:szCs w:val="24"/>
+        </w:rPr>
+        <w:t xml:space="preserve"> Media Collection</w:t>
+      </w:r>
+    </w:p>
+    <w:p>
+      <w:pPr>
+        <w:rPr>
+          <w:rFonts w:ascii="Times New Roman" w:eastAsia="Times New Roman" w:hAnsi="Times New Roman" w:cs="Times New Roman"/>
+          <w:sz w:val="24"/>
+          <w:szCs w:val="24"/>
+        </w:rPr>
+      </w:pPr>
+      <w:r>
+        <w:rPr>
+          <w:rFonts w:ascii="Times New Roman" w:eastAsia="Times New Roman" w:hAnsi="Times New Roman" w:cs="Times New Roman"/>
+          <w:sz w:val="24"/>
+          <w:szCs w:val="24"/>
+        </w:rPr>
+        <w:t xml:space="preserve">Scenario: </w:t>
+      </w:r>
+      <w:r>
+        <w:rPr>
+          <w:rFonts w:ascii="Times New Roman" w:eastAsia="Times New Roman" w:hAnsi="Times New Roman" w:cs="Times New Roman"/>
+          <w:sz w:val="24"/>
+          <w:szCs w:val="24"/>
+        </w:rPr>
+        <w:t xml:space="preserve">View </w:t>
+      </w:r>
+      <w:r>
+        <w:rPr>
+          <w:rFonts w:ascii="Times New Roman" w:eastAsia="Times New Roman" w:hAnsi="Times New Roman" w:cs="Times New Roman"/>
+          <w:sz w:val="24"/>
+          <w:szCs w:val="24"/>
+        </w:rPr>
+        <w:t>global media</w:t>
+      </w:r>
+      <w:r>
+        <w:rPr>
+          <w:rFonts w:ascii="Times New Roman" w:eastAsia="Times New Roman" w:hAnsi="Times New Roman" w:cs="Times New Roman"/>
+          <w:sz w:val="24"/>
+          <w:szCs w:val="24"/>
+        </w:rPr>
+        <w:t xml:space="preserve"> collection as a user</w:t>
+      </w:r>
+    </w:p>
+    <w:p>
+      <w:pPr>
+        <w:rPr>
+          <w:rFonts w:ascii="Times New Roman" w:eastAsia="Times New Roman" w:hAnsi="Times New Roman" w:cs="Times New Roman"/>
+          <w:sz w:val="24"/>
+          <w:szCs w:val="24"/>
+        </w:rPr>
+      </w:pPr>
+      <w:r>
+        <w:rPr>
+          <w:rFonts w:ascii="Times New Roman" w:eastAsia="Times New Roman" w:hAnsi="Times New Roman" w:cs="Times New Roman"/>
+          <w:sz w:val="24"/>
+          <w:szCs w:val="24"/>
+        </w:rPr>
+        <w:t xml:space="preserve">Given I </w:t>
+      </w:r>
+      <w:r>
+        <w:rPr>
+          <w:rFonts w:ascii="Times New Roman" w:eastAsia="Times New Roman" w:hAnsi="Times New Roman" w:cs="Times New Roman"/>
+          <w:sz w:val="24"/>
+          <w:szCs w:val="24"/>
+        </w:rPr>
+        <w:t>login as a user</w:t>
+      </w:r>
+    </w:p>
+    <w:p>
+      <w:pPr>
+        <w:rPr>
+          <w:rFonts w:ascii="Times New Roman" w:eastAsia="Times New Roman" w:hAnsi="Times New Roman" w:cs="Times New Roman"/>
+          <w:sz w:val="24"/>
+          <w:szCs w:val="24"/>
+        </w:rPr>
+      </w:pPr>
+      <w:r>
+        <w:rPr>
+          <w:rFonts w:ascii="Times New Roman" w:eastAsia="Times New Roman" w:hAnsi="Times New Roman" w:cs="Times New Roman"/>
+          <w:sz w:val="24"/>
+          <w:szCs w:val="24"/>
+        </w:rPr>
+        <w:t>And I am on the media library collection page</w:t>
+      </w:r>
+    </w:p>
+    <w:p>
+      <w:pPr>
+        <w:rPr>
+          <w:rFonts w:ascii="Times New Roman" w:eastAsia="Times New Roman" w:hAnsi="Times New Roman" w:cs="Times New Roman"/>
+          <w:sz w:val="24"/>
+          <w:szCs w:val="24"/>
+        </w:rPr>
+      </w:pPr>
+      <w:r>
+        <w:rPr>
+          <w:rFonts w:ascii="Times New Roman" w:eastAsia="Times New Roman" w:hAnsi="Times New Roman" w:cs="Times New Roman"/>
+          <w:sz w:val="24"/>
+          <w:szCs w:val="24"/>
+        </w:rPr>
+        <w:t xml:space="preserve">Then I should see </w:t>
+      </w:r>
+      <w:r>
+        <w:rPr>
+          <w:rFonts w:ascii="Times New Roman" w:eastAsia="Times New Roman" w:hAnsi="Times New Roman" w:cs="Times New Roman"/>
+          <w:sz w:val="24"/>
+          <w:szCs w:val="24"/>
+        </w:rPr>
+        <w:t xml:space="preserve">global </w:t>
+      </w:r>
+      <w:r>
+        <w:rPr>
+          <w:rFonts w:ascii="Times New Roman" w:eastAsia="Times New Roman" w:hAnsi="Times New Roman" w:cs="Times New Roman"/>
+          <w:sz w:val="24"/>
+          <w:szCs w:val="24"/>
+        </w:rPr>
+        <w:t xml:space="preserve">collections </w:t>
+      </w:r>
+    </w:p>
+    <w:p>
+      <w:pPr>
+        <w:rPr>
+          <w:rFonts w:ascii="Times New Roman" w:eastAsia="Times New Roman" w:hAnsi="Times New Roman" w:cs="Times New Roman"/>
+          <w:sz w:val="24"/>
+          <w:szCs w:val="24"/>
+        </w:rPr>
+      </w:pPr>
+      <w:r>
+        <w:rPr>
+          <w:rFonts w:ascii="Times New Roman" w:eastAsia="Times New Roman" w:hAnsi="Times New Roman" w:cs="Times New Roman"/>
+          <w:sz w:val="24"/>
+          <w:szCs w:val="24"/>
+        </w:rPr>
+        <w:t xml:space="preserve">When I select </w:t>
+      </w:r>
+      <w:r>
+        <w:rPr>
+          <w:rFonts w:ascii="Times New Roman" w:eastAsia="Times New Roman" w:hAnsi="Times New Roman" w:cs="Times New Roman"/>
+          <w:sz w:val="24"/>
+          <w:szCs w:val="24"/>
+        </w:rPr>
+        <w:t xml:space="preserve">the </w:t>
+      </w:r>
+      <w:r>
+        <w:rPr>
+          <w:rFonts w:ascii="Times New Roman" w:eastAsia="Times New Roman" w:hAnsi="Times New Roman" w:cs="Times New Roman"/>
+          <w:sz w:val="24"/>
+          <w:szCs w:val="24"/>
+        </w:rPr>
+        <w:t>global</w:t>
+      </w:r>
+      <w:r>
+        <w:rPr>
+          <w:rFonts w:ascii="Times New Roman" w:eastAsia="Times New Roman" w:hAnsi="Times New Roman" w:cs="Times New Roman"/>
+          <w:sz w:val="24"/>
+          <w:szCs w:val="24"/>
+        </w:rPr>
+        <w:t xml:space="preserve"> collection</w:t>
+      </w:r>
+    </w:p>
+    <w:p>
+      <w:pPr>
+        <w:rPr>
+          <w:rFonts w:ascii="Times New Roman" w:eastAsia="Times New Roman" w:hAnsi="Times New Roman" w:cs="Times New Roman"/>
+          <w:sz w:val="24"/>
+          <w:szCs w:val="24"/>
+        </w:rPr>
+      </w:pPr>
+      <w:r>
+        <w:rPr>
+          <w:rFonts w:ascii="Times New Roman" w:eastAsia="Times New Roman" w:hAnsi="Times New Roman" w:cs="Times New Roman"/>
+          <w:sz w:val="24"/>
+          <w:szCs w:val="24"/>
+        </w:rPr>
+        <w:t xml:space="preserve">Then I should see </w:t>
+      </w:r>
+      <w:r>
+        <w:rPr>
+          <w:rFonts w:ascii="Times New Roman" w:eastAsia="Times New Roman" w:hAnsi="Times New Roman" w:cs="Times New Roman"/>
+          <w:sz w:val="24"/>
+          <w:szCs w:val="24"/>
+        </w:rPr>
+        <w:t xml:space="preserve">the documents shared with </w:t>
+      </w:r>
+      <w:r>
+        <w:rPr>
+          <w:rFonts w:ascii="Times New Roman" w:eastAsia="Times New Roman" w:hAnsi="Times New Roman" w:cs="Times New Roman"/>
+          <w:sz w:val="24"/>
+          <w:szCs w:val="24"/>
+        </w:rPr>
+        <w:t>all users</w:t>
+      </w:r>
+    </w:p>
+    <w:p>
+      <w:pPr>
+        <w:rPr>
+          <w:rFonts w:ascii="Times New Roman" w:eastAsia="Times New Roman" w:hAnsi="Times New Roman" w:cs="Times New Roman"/>
+          <w:sz w:val="24"/>
+          <w:szCs w:val="24"/>
+        </w:rPr>
+      </w:pPr>
+    </w:p>
     <w:p/>
-    <w:p/>
-    <w:p/>
-    <w:p/>
-    <w:p/>
-    <w:p/>
-    <w:p/>
-    <w:p/>
-    <w:p/>
-    <w:p/>
-    <w:p/>
-    <w:p/>
-    <w:p/>
-    <w:p/>
-    <w:p/>
+    <w:p>
+      <w:pPr>
+        <w:rPr>
+          <w:rFonts w:ascii="Times New Roman" w:eastAsia="Times New Roman" w:hAnsi="Times New Roman" w:cs="Times New Roman"/>
+          <w:sz w:val="24"/>
+          <w:szCs w:val="24"/>
+        </w:rPr>
+      </w:pPr>
+      <w:r>
+        <w:rPr>
+          <w:rFonts w:ascii="Times New Roman" w:eastAsia="Times New Roman" w:hAnsi="Times New Roman" w:cs="Times New Roman"/>
+          <w:sz w:val="24"/>
+          <w:szCs w:val="24"/>
+        </w:rPr>
+        <w:t xml:space="preserve">Feature: </w:t>
+      </w:r>
+      <w:r>
+        <w:rPr>
+          <w:rFonts w:ascii="Times New Roman" w:eastAsia="Times New Roman" w:hAnsi="Times New Roman" w:cs="Times New Roman"/>
+          <w:sz w:val="24"/>
+          <w:szCs w:val="24"/>
+        </w:rPr>
+        <w:t>Upload Media File</w:t>
+      </w:r>
+    </w:p>
+    <w:p>
+      <w:pPr>
+        <w:rPr>
+          <w:rFonts w:ascii="Times New Roman" w:eastAsia="Times New Roman" w:hAnsi="Times New Roman" w:cs="Times New Roman"/>
+          <w:sz w:val="24"/>
+          <w:szCs w:val="24"/>
+        </w:rPr>
+      </w:pPr>
+      <w:r>
+        <w:rPr>
+          <w:rFonts w:ascii="Times New Roman" w:eastAsia="Times New Roman" w:hAnsi="Times New Roman" w:cs="Times New Roman"/>
+          <w:sz w:val="24"/>
+          <w:szCs w:val="24"/>
+        </w:rPr>
+        <w:t xml:space="preserve">Scenario: </w:t>
+      </w:r>
+      <w:r>
+        <w:rPr>
+          <w:rFonts w:ascii="Times New Roman" w:eastAsia="Times New Roman" w:hAnsi="Times New Roman" w:cs="Times New Roman"/>
+          <w:sz w:val="24"/>
+          <w:szCs w:val="24"/>
+        </w:rPr>
+        <w:t xml:space="preserve">Upload media file </w:t>
+      </w:r>
+      <w:r>
+        <w:rPr>
+          <w:rFonts w:ascii="Times New Roman" w:eastAsia="Times New Roman" w:hAnsi="Times New Roman" w:cs="Times New Roman"/>
+          <w:sz w:val="24"/>
+          <w:szCs w:val="24"/>
+        </w:rPr>
+        <w:t>as a user</w:t>
+      </w:r>
+    </w:p>
+    <w:p>
+      <w:pPr>
+        <w:rPr>
+          <w:rFonts w:ascii="Times New Roman" w:eastAsia="Times New Roman" w:hAnsi="Times New Roman" w:cs="Times New Roman"/>
+          <w:sz w:val="24"/>
+          <w:szCs w:val="24"/>
+        </w:rPr>
+      </w:pPr>
+      <w:r>
+        <w:rPr>
+          <w:rFonts w:ascii="Times New Roman" w:eastAsia="Times New Roman" w:hAnsi="Times New Roman" w:cs="Times New Roman"/>
+          <w:sz w:val="24"/>
+          <w:szCs w:val="24"/>
+        </w:rPr>
+        <w:t xml:space="preserve">Given I </w:t>
+      </w:r>
+      <w:r>
+        <w:rPr>
+          <w:rFonts w:ascii="Times New Roman" w:eastAsia="Times New Roman" w:hAnsi="Times New Roman" w:cs="Times New Roman"/>
+          <w:sz w:val="24"/>
+          <w:szCs w:val="24"/>
+        </w:rPr>
+        <w:t>login as a user</w:t>
+      </w:r>
+    </w:p>
+    <w:p>
+      <w:pPr>
+        <w:rPr>
+          <w:rFonts w:ascii="Times New Roman" w:eastAsia="Times New Roman" w:hAnsi="Times New Roman" w:cs="Times New Roman"/>
+          <w:sz w:val="24"/>
+          <w:szCs w:val="24"/>
+        </w:rPr>
+      </w:pPr>
+      <w:r>
+        <w:rPr>
+          <w:rFonts w:ascii="Times New Roman" w:eastAsia="Times New Roman" w:hAnsi="Times New Roman" w:cs="Times New Roman"/>
+          <w:sz w:val="24"/>
+          <w:szCs w:val="24"/>
+        </w:rPr>
+        <w:t>And I am on the media library collection page</w:t>
+      </w:r>
+    </w:p>
+    <w:p>
+      <w:pPr>
+        <w:rPr>
+          <w:rFonts w:ascii="Times New Roman" w:eastAsia="Times New Roman" w:hAnsi="Times New Roman" w:cs="Times New Roman"/>
+          <w:sz w:val="24"/>
+          <w:szCs w:val="24"/>
+        </w:rPr>
+      </w:pPr>
+      <w:r>
+        <w:rPr>
+          <w:rFonts w:ascii="Times New Roman" w:eastAsia="Times New Roman" w:hAnsi="Times New Roman" w:cs="Times New Roman"/>
+          <w:sz w:val="24"/>
+          <w:szCs w:val="24"/>
+        </w:rPr>
+        <w:t>Then I should see</w:t>
+      </w:r>
+      <w:r>
+        <w:rPr>
+          <w:rFonts w:ascii="Times New Roman" w:eastAsia="Times New Roman" w:hAnsi="Times New Roman" w:cs="Times New Roman"/>
+          <w:sz w:val="24"/>
+          <w:szCs w:val="24"/>
+        </w:rPr>
+        <w:t xml:space="preserve"> all</w:t>
+      </w:r>
+      <w:r>
+        <w:rPr>
+          <w:rFonts w:ascii="Times New Roman" w:eastAsia="Times New Roman" w:hAnsi="Times New Roman" w:cs="Times New Roman"/>
+          <w:sz w:val="24"/>
+          <w:szCs w:val="24"/>
+        </w:rPr>
+        <w:t xml:space="preserve"> collections </w:t>
+      </w:r>
+    </w:p>
+    <w:p>
+      <w:pPr>
+        <w:rPr>
+          <w:rFonts w:ascii="Times New Roman" w:eastAsia="Times New Roman" w:hAnsi="Times New Roman" w:cs="Times New Roman"/>
+          <w:sz w:val="24"/>
+          <w:szCs w:val="24"/>
+        </w:rPr>
+      </w:pPr>
+      <w:r>
+        <w:rPr>
+          <w:rFonts w:ascii="Times New Roman" w:eastAsia="Times New Roman" w:hAnsi="Times New Roman" w:cs="Times New Roman"/>
+          <w:sz w:val="24"/>
+          <w:szCs w:val="24"/>
+        </w:rPr>
+        <w:t xml:space="preserve">When I select </w:t>
+      </w:r>
+      <w:r>
+        <w:rPr>
+          <w:rFonts w:ascii="Times New Roman" w:eastAsia="Times New Roman" w:hAnsi="Times New Roman" w:cs="Times New Roman"/>
+          <w:sz w:val="24"/>
+          <w:szCs w:val="24"/>
+        </w:rPr>
+        <w:t>a</w:t>
+      </w:r>
+      <w:r>
+        <w:rPr>
+          <w:rFonts w:ascii="Times New Roman" w:eastAsia="Times New Roman" w:hAnsi="Times New Roman" w:cs="Times New Roman"/>
+          <w:sz w:val="24"/>
+          <w:szCs w:val="24"/>
+        </w:rPr>
+        <w:t xml:space="preserve"> collection</w:t>
+      </w:r>
+    </w:p>
+    <w:p>
+      <w:pPr>
+        <w:rPr>
+          <w:rFonts w:ascii="Times New Roman" w:eastAsia="Times New Roman" w:hAnsi="Times New Roman" w:cs="Times New Roman"/>
+          <w:sz w:val="24"/>
+          <w:szCs w:val="24"/>
+        </w:rPr>
+      </w:pPr>
+      <w:r>
+        <w:rPr>
+          <w:rFonts w:ascii="Times New Roman" w:eastAsia="Times New Roman" w:hAnsi="Times New Roman" w:cs="Times New Roman"/>
+          <w:sz w:val="24"/>
+          <w:szCs w:val="24"/>
+        </w:rPr>
+        <w:t xml:space="preserve">Then I should see </w:t>
+      </w:r>
+      <w:r>
+        <w:rPr>
+          <w:rFonts w:ascii="Times New Roman" w:eastAsia="Times New Roman" w:hAnsi="Times New Roman" w:cs="Times New Roman"/>
+          <w:sz w:val="24"/>
+          <w:szCs w:val="24"/>
+        </w:rPr>
+        <w:t>an upload button</w:t>
+      </w:r>
+    </w:p>
+    <w:p>
+      <w:pPr>
+        <w:rPr>
+          <w:rFonts w:ascii="Times New Roman" w:eastAsia="Times New Roman" w:hAnsi="Times New Roman" w:cs="Times New Roman"/>
+          <w:sz w:val="24"/>
+          <w:szCs w:val="24"/>
+        </w:rPr>
+      </w:pPr>
+      <w:r>
+        <w:rPr>
+          <w:rFonts w:ascii="Times New Roman" w:eastAsia="Times New Roman" w:hAnsi="Times New Roman" w:cs="Times New Roman"/>
+          <w:sz w:val="24"/>
+          <w:szCs w:val="24"/>
+        </w:rPr>
+        <w:t>When I click on the upload button</w:t>
+      </w:r>
+    </w:p>
+    <w:p>
+      <w:pPr>
+        <w:rPr>
+          <w:rFonts w:ascii="Times New Roman" w:eastAsia="Times New Roman" w:hAnsi="Times New Roman" w:cs="Times New Roman"/>
+          <w:sz w:val="24"/>
+          <w:szCs w:val="24"/>
+        </w:rPr>
+      </w:pPr>
+      <w:r>
+        <w:rPr>
+          <w:rFonts w:ascii="Times New Roman" w:eastAsia="Times New Roman" w:hAnsi="Times New Roman" w:cs="Times New Roman"/>
+          <w:sz w:val="24"/>
+          <w:szCs w:val="24"/>
+        </w:rPr>
+        <w:t>Then I should be able to select a file to upload to the collection</w:t>
+      </w:r>
+    </w:p>
+    <w:p>
+      <w:pPr>
+        <w:rPr>
+          <w:rFonts w:ascii="Times New Roman" w:eastAsia="Times New Roman" w:hAnsi="Times New Roman" w:cs="Times New Roman"/>
+          <w:sz w:val="24"/>
+          <w:szCs w:val="24"/>
+        </w:rPr>
+      </w:pPr>
+    </w:p>
+    <w:p>
+      <w:pPr>
+        <w:rPr>
+          <w:rFonts w:ascii="Times New Roman" w:eastAsia="Times New Roman" w:hAnsi="Times New Roman" w:cs="Times New Roman"/>
+          <w:sz w:val="24"/>
+          <w:szCs w:val="24"/>
+        </w:rPr>
+      </w:pPr>
+      <w:r>
+        <w:rPr>
+          <w:rFonts w:ascii="Times New Roman" w:eastAsia="Times New Roman" w:hAnsi="Times New Roman" w:cs="Times New Roman"/>
+          <w:sz w:val="24"/>
+          <w:szCs w:val="24"/>
+        </w:rPr>
+        <w:t xml:space="preserve">Feature: </w:t>
+      </w:r>
+      <w:r>
+        <w:rPr>
+          <w:rFonts w:ascii="Times New Roman" w:eastAsia="Times New Roman" w:hAnsi="Times New Roman" w:cs="Times New Roman"/>
+          <w:sz w:val="24"/>
+          <w:szCs w:val="24"/>
+        </w:rPr>
+        <w:t xml:space="preserve">Search </w:t>
+      </w:r>
+      <w:r>
+        <w:rPr>
+          <w:rFonts w:ascii="Times New Roman" w:eastAsia="Times New Roman" w:hAnsi="Times New Roman" w:cs="Times New Roman"/>
+          <w:sz w:val="24"/>
+          <w:szCs w:val="24"/>
+        </w:rPr>
+        <w:t>Media File</w:t>
+      </w:r>
+    </w:p>
+    <w:p>
+      <w:pPr>
+        <w:rPr>
+          <w:rFonts w:ascii="Times New Roman" w:eastAsia="Times New Roman" w:hAnsi="Times New Roman" w:cs="Times New Roman"/>
+          <w:sz w:val="24"/>
+          <w:szCs w:val="24"/>
+        </w:rPr>
+      </w:pPr>
+      <w:r>
+        <w:rPr>
+          <w:rFonts w:ascii="Times New Roman" w:eastAsia="Times New Roman" w:hAnsi="Times New Roman" w:cs="Times New Roman"/>
+          <w:sz w:val="24"/>
+          <w:szCs w:val="24"/>
+        </w:rPr>
+        <w:t xml:space="preserve">Scenario: </w:t>
+      </w:r>
+      <w:r>
+        <w:rPr>
+          <w:rFonts w:ascii="Times New Roman" w:eastAsia="Times New Roman" w:hAnsi="Times New Roman" w:cs="Times New Roman"/>
+          <w:sz w:val="24"/>
+          <w:szCs w:val="24"/>
+        </w:rPr>
+        <w:t>Search a media file from a collection</w:t>
+      </w:r>
+    </w:p>
+    <w:p>
+      <w:pPr>
+        <w:rPr>
+          <w:rFonts w:ascii="Times New Roman" w:eastAsia="Times New Roman" w:hAnsi="Times New Roman" w:cs="Times New Roman"/>
+          <w:sz w:val="24"/>
+          <w:szCs w:val="24"/>
+        </w:rPr>
+      </w:pPr>
+      <w:r>
+        <w:rPr>
+          <w:rFonts w:ascii="Times New Roman" w:eastAsia="Times New Roman" w:hAnsi="Times New Roman" w:cs="Times New Roman"/>
+          <w:sz w:val="24"/>
+          <w:szCs w:val="24"/>
+        </w:rPr>
+        <w:t xml:space="preserve">Given I </w:t>
+      </w:r>
+      <w:r>
+        <w:rPr>
+          <w:rFonts w:ascii="Times New Roman" w:eastAsia="Times New Roman" w:hAnsi="Times New Roman" w:cs="Times New Roman"/>
+          <w:sz w:val="24"/>
+          <w:szCs w:val="24"/>
+        </w:rPr>
+        <w:t>login as a user</w:t>
+      </w:r>
+    </w:p>
+    <w:p>
+      <w:pPr>
+        <w:rPr>
+          <w:rFonts w:ascii="Times New Roman" w:eastAsia="Times New Roman" w:hAnsi="Times New Roman" w:cs="Times New Roman"/>
+          <w:sz w:val="24"/>
+          <w:szCs w:val="24"/>
+        </w:rPr>
+      </w:pPr>
+      <w:r>
+        <w:rPr>
+          <w:rFonts w:ascii="Times New Roman" w:eastAsia="Times New Roman" w:hAnsi="Times New Roman" w:cs="Times New Roman"/>
+          <w:sz w:val="24"/>
+          <w:szCs w:val="24"/>
+        </w:rPr>
+        <w:t>And I am on the media library collection page</w:t>
+      </w:r>
+    </w:p>
+    <w:p>
+      <w:pPr>
+        <w:rPr>
+          <w:rFonts w:ascii="Times New Roman" w:eastAsia="Times New Roman" w:hAnsi="Times New Roman" w:cs="Times New Roman"/>
+          <w:sz w:val="24"/>
+          <w:szCs w:val="24"/>
+        </w:rPr>
+      </w:pPr>
+      <w:r>
+        <w:rPr>
+          <w:rFonts w:ascii="Times New Roman" w:eastAsia="Times New Roman" w:hAnsi="Times New Roman" w:cs="Times New Roman"/>
+          <w:sz w:val="24"/>
+          <w:szCs w:val="24"/>
+        </w:rPr>
+        <w:t>Then I should see</w:t>
+      </w:r>
+      <w:r>
+        <w:rPr>
+          <w:rFonts w:ascii="Times New Roman" w:eastAsia="Times New Roman" w:hAnsi="Times New Roman" w:cs="Times New Roman"/>
+          <w:sz w:val="24"/>
+          <w:szCs w:val="24"/>
+        </w:rPr>
+        <w:t xml:space="preserve"> all collections </w:t>
+      </w:r>
+    </w:p>
+    <w:p>
+      <w:pPr>
+        <w:rPr>
+          <w:rFonts w:ascii="Times New Roman" w:eastAsia="Times New Roman" w:hAnsi="Times New Roman" w:cs="Times New Roman"/>
+          <w:sz w:val="24"/>
+          <w:szCs w:val="24"/>
+        </w:rPr>
+      </w:pPr>
+      <w:r>
+        <w:rPr>
+          <w:rFonts w:ascii="Times New Roman" w:eastAsia="Times New Roman" w:hAnsi="Times New Roman" w:cs="Times New Roman"/>
+          <w:sz w:val="24"/>
+          <w:szCs w:val="24"/>
+        </w:rPr>
+        <w:t xml:space="preserve">When I select </w:t>
+      </w:r>
+      <w:r>
+        <w:rPr>
+          <w:rFonts w:ascii="Times New Roman" w:eastAsia="Times New Roman" w:hAnsi="Times New Roman" w:cs="Times New Roman"/>
+          <w:sz w:val="24"/>
+          <w:szCs w:val="24"/>
+        </w:rPr>
+        <w:t>a</w:t>
+      </w:r>
+      <w:r>
+        <w:rPr>
+          <w:rFonts w:ascii="Times New Roman" w:eastAsia="Times New Roman" w:hAnsi="Times New Roman" w:cs="Times New Roman"/>
+          <w:sz w:val="24"/>
+          <w:szCs w:val="24"/>
+        </w:rPr>
+        <w:t xml:space="preserve"> collection</w:t>
+      </w:r>
+    </w:p>
+    <w:p>
+      <w:pPr>
+        <w:rPr>
+          <w:rFonts w:ascii="Times New Roman" w:eastAsia="Times New Roman" w:hAnsi="Times New Roman" w:cs="Times New Roman"/>
+          <w:sz w:val="24"/>
+          <w:szCs w:val="24"/>
+        </w:rPr>
+      </w:pPr>
+      <w:r>
+        <w:rPr>
+          <w:rFonts w:ascii="Times New Roman" w:eastAsia="Times New Roman" w:hAnsi="Times New Roman" w:cs="Times New Roman"/>
+          <w:sz w:val="24"/>
+          <w:szCs w:val="24"/>
+        </w:rPr>
+        <w:t xml:space="preserve">Then I should see </w:t>
+      </w:r>
+      <w:r>
+        <w:rPr>
+          <w:rFonts w:ascii="Times New Roman" w:eastAsia="Times New Roman" w:hAnsi="Times New Roman" w:cs="Times New Roman"/>
+          <w:sz w:val="24"/>
+          <w:szCs w:val="24"/>
+        </w:rPr>
+        <w:t>a search bar</w:t>
+      </w:r>
+    </w:p>
+    <w:p>
+      <w:pPr>
+        <w:rPr>
+          <w:rFonts w:ascii="Times New Roman" w:eastAsia="Times New Roman" w:hAnsi="Times New Roman" w:cs="Times New Roman"/>
+          <w:sz w:val="24"/>
+          <w:szCs w:val="24"/>
+        </w:rPr>
+      </w:pPr>
+      <w:r>
+        <w:rPr>
+          <w:rFonts w:ascii="Times New Roman" w:eastAsia="Times New Roman" w:hAnsi="Times New Roman" w:cs="Times New Roman"/>
+          <w:sz w:val="24"/>
+          <w:szCs w:val="24"/>
+        </w:rPr>
+        <w:t xml:space="preserve">When I </w:t>
+      </w:r>
+      <w:r>
+        <w:rPr>
+          <w:rFonts w:ascii="Times New Roman" w:eastAsia="Times New Roman" w:hAnsi="Times New Roman" w:cs="Times New Roman"/>
+          <w:sz w:val="24"/>
+          <w:szCs w:val="24"/>
+        </w:rPr>
+        <w:t>enter query in search bar</w:t>
+      </w:r>
+    </w:p>
+    <w:p>
+      <w:pPr>
+        <w:rPr>
+          <w:rFonts w:ascii="Times New Roman" w:eastAsia="Times New Roman" w:hAnsi="Times New Roman" w:cs="Times New Roman"/>
+          <w:sz w:val="24"/>
+          <w:szCs w:val="24"/>
+        </w:rPr>
+      </w:pPr>
+      <w:r>
+        <w:rPr>
+          <w:rFonts w:ascii="Times New Roman" w:eastAsia="Times New Roman" w:hAnsi="Times New Roman" w:cs="Times New Roman"/>
+          <w:sz w:val="24"/>
+          <w:szCs w:val="24"/>
+        </w:rPr>
+        <w:lastRenderedPageBreak/>
+        <w:t xml:space="preserve">Then I should be able to </w:t>
+      </w:r>
+      <w:r>
+        <w:rPr>
+          <w:rFonts w:ascii="Times New Roman" w:eastAsia="Times New Roman" w:hAnsi="Times New Roman" w:cs="Times New Roman"/>
+          <w:sz w:val="24"/>
+          <w:szCs w:val="24"/>
+        </w:rPr>
+        <w:t>see the media files returned by the search query</w:t>
+      </w:r>
+    </w:p>
+    <w:p>
+      <w:pPr>
+        <w:rPr>
+          <w:rFonts w:ascii="Times New Roman" w:eastAsia="Times New Roman" w:hAnsi="Times New Roman" w:cs="Times New Roman"/>
+          <w:sz w:val="24"/>
+          <w:szCs w:val="24"/>
+        </w:rPr>
+      </w:pPr>
+    </w:p>
+    <w:p>
+      <w:pPr>
+        <w:rPr>
+          <w:rFonts w:ascii="Times New Roman" w:eastAsia="Times New Roman" w:hAnsi="Times New Roman" w:cs="Times New Roman"/>
+          <w:sz w:val="24"/>
+          <w:szCs w:val="24"/>
+        </w:rPr>
+      </w:pPr>
+      <w:r>
+        <w:rPr>
+          <w:rFonts w:ascii="Times New Roman" w:eastAsia="Times New Roman" w:hAnsi="Times New Roman" w:cs="Times New Roman"/>
+          <w:sz w:val="24"/>
+          <w:szCs w:val="24"/>
+        </w:rPr>
+        <w:t xml:space="preserve">Feature: </w:t>
+      </w:r>
+      <w:r>
+        <w:rPr>
+          <w:rFonts w:ascii="Times New Roman" w:eastAsia="Times New Roman" w:hAnsi="Times New Roman" w:cs="Times New Roman"/>
+          <w:sz w:val="24"/>
+          <w:szCs w:val="24"/>
+        </w:rPr>
+        <w:t>Filter</w:t>
+      </w:r>
+      <w:r>
+        <w:rPr>
+          <w:rFonts w:ascii="Times New Roman" w:eastAsia="Times New Roman" w:hAnsi="Times New Roman" w:cs="Times New Roman"/>
+          <w:sz w:val="24"/>
+          <w:szCs w:val="24"/>
+        </w:rPr>
+        <w:t xml:space="preserve"> Media File</w:t>
+      </w:r>
+    </w:p>
+    <w:p>
+      <w:pPr>
+        <w:rPr>
+          <w:rFonts w:ascii="Times New Roman" w:eastAsia="Times New Roman" w:hAnsi="Times New Roman" w:cs="Times New Roman"/>
+          <w:sz w:val="24"/>
+          <w:szCs w:val="24"/>
+        </w:rPr>
+      </w:pPr>
+      <w:r>
+        <w:rPr>
+          <w:rFonts w:ascii="Times New Roman" w:eastAsia="Times New Roman" w:hAnsi="Times New Roman" w:cs="Times New Roman"/>
+          <w:sz w:val="24"/>
+          <w:szCs w:val="24"/>
+        </w:rPr>
+        <w:t>Scenario:</w:t>
+      </w:r>
+      <w:r>
+        <w:rPr>
+          <w:rFonts w:ascii="Times New Roman" w:eastAsia="Times New Roman" w:hAnsi="Times New Roman" w:cs="Times New Roman"/>
+          <w:sz w:val="24"/>
+          <w:szCs w:val="24"/>
+        </w:rPr>
+        <w:t xml:space="preserve"> Filter some </w:t>
+      </w:r>
+      <w:r>
+        <w:rPr>
+          <w:rFonts w:ascii="Times New Roman" w:eastAsia="Times New Roman" w:hAnsi="Times New Roman" w:cs="Times New Roman"/>
+          <w:sz w:val="24"/>
+          <w:szCs w:val="24"/>
+        </w:rPr>
+        <w:t>media file</w:t>
+      </w:r>
+      <w:r>
+        <w:rPr>
+          <w:rFonts w:ascii="Times New Roman" w:eastAsia="Times New Roman" w:hAnsi="Times New Roman" w:cs="Times New Roman"/>
+          <w:sz w:val="24"/>
+          <w:szCs w:val="24"/>
+        </w:rPr>
+        <w:t>s</w:t>
+      </w:r>
+      <w:r>
+        <w:rPr>
+          <w:rFonts w:ascii="Times New Roman" w:eastAsia="Times New Roman" w:hAnsi="Times New Roman" w:cs="Times New Roman"/>
+          <w:sz w:val="24"/>
+          <w:szCs w:val="24"/>
+        </w:rPr>
+        <w:t xml:space="preserve"> from a collection</w:t>
+      </w:r>
+      <w:r>
+        <w:rPr>
+          <w:rFonts w:ascii="Times New Roman" w:eastAsia="Times New Roman" w:hAnsi="Times New Roman" w:cs="Times New Roman"/>
+          <w:sz w:val="24"/>
+          <w:szCs w:val="24"/>
+        </w:rPr>
+        <w:t xml:space="preserve"> </w:t>
+      </w:r>
+    </w:p>
+    <w:p>
+      <w:pPr>
+        <w:rPr>
+          <w:rFonts w:ascii="Times New Roman" w:eastAsia="Times New Roman" w:hAnsi="Times New Roman" w:cs="Times New Roman"/>
+          <w:sz w:val="24"/>
+          <w:szCs w:val="24"/>
+        </w:rPr>
+      </w:pPr>
+      <w:r>
+        <w:rPr>
+          <w:rFonts w:ascii="Times New Roman" w:eastAsia="Times New Roman" w:hAnsi="Times New Roman" w:cs="Times New Roman"/>
+          <w:sz w:val="24"/>
+          <w:szCs w:val="24"/>
+        </w:rPr>
+        <w:t xml:space="preserve">Given I </w:t>
+      </w:r>
+      <w:r>
+        <w:rPr>
+          <w:rFonts w:ascii="Times New Roman" w:eastAsia="Times New Roman" w:hAnsi="Times New Roman" w:cs="Times New Roman"/>
+          <w:sz w:val="24"/>
+          <w:szCs w:val="24"/>
+        </w:rPr>
+        <w:t>login as a user</w:t>
+      </w:r>
+    </w:p>
+    <w:p>
+      <w:pPr>
+        <w:rPr>
+          <w:rFonts w:ascii="Times New Roman" w:eastAsia="Times New Roman" w:hAnsi="Times New Roman" w:cs="Times New Roman"/>
+          <w:sz w:val="24"/>
+          <w:szCs w:val="24"/>
+        </w:rPr>
+      </w:pPr>
+      <w:r>
+        <w:rPr>
+          <w:rFonts w:ascii="Times New Roman" w:eastAsia="Times New Roman" w:hAnsi="Times New Roman" w:cs="Times New Roman"/>
+          <w:sz w:val="24"/>
+          <w:szCs w:val="24"/>
+        </w:rPr>
+        <w:t>And I am on the media library collection page</w:t>
+      </w:r>
+    </w:p>
+    <w:p>
+      <w:pPr>
+        <w:rPr>
+          <w:rFonts w:ascii="Times New Roman" w:eastAsia="Times New Roman" w:hAnsi="Times New Roman" w:cs="Times New Roman"/>
+          <w:sz w:val="24"/>
+          <w:szCs w:val="24"/>
+        </w:rPr>
+      </w:pPr>
+      <w:r>
+        <w:rPr>
+          <w:rFonts w:ascii="Times New Roman" w:eastAsia="Times New Roman" w:hAnsi="Times New Roman" w:cs="Times New Roman"/>
+          <w:sz w:val="24"/>
+          <w:szCs w:val="24"/>
+        </w:rPr>
+        <w:t>Then I should see</w:t>
+      </w:r>
+      <w:r>
+        <w:rPr>
+          <w:rFonts w:ascii="Times New Roman" w:eastAsia="Times New Roman" w:hAnsi="Times New Roman" w:cs="Times New Roman"/>
+          <w:sz w:val="24"/>
+          <w:szCs w:val="24"/>
+        </w:rPr>
+        <w:t xml:space="preserve"> all collections </w:t>
+      </w:r>
+    </w:p>
+    <w:p>
+      <w:pPr>
+        <w:rPr>
+          <w:rFonts w:ascii="Times New Roman" w:eastAsia="Times New Roman" w:hAnsi="Times New Roman" w:cs="Times New Roman"/>
+          <w:sz w:val="24"/>
+          <w:szCs w:val="24"/>
+        </w:rPr>
+      </w:pPr>
+      <w:r>
+        <w:rPr>
+          <w:rFonts w:ascii="Times New Roman" w:eastAsia="Times New Roman" w:hAnsi="Times New Roman" w:cs="Times New Roman"/>
+          <w:sz w:val="24"/>
+          <w:szCs w:val="24"/>
+        </w:rPr>
+        <w:t xml:space="preserve">When I select </w:t>
+      </w:r>
+      <w:r>
+        <w:rPr>
+          <w:rFonts w:ascii="Times New Roman" w:eastAsia="Times New Roman" w:hAnsi="Times New Roman" w:cs="Times New Roman"/>
+          <w:sz w:val="24"/>
+          <w:szCs w:val="24"/>
+        </w:rPr>
+        <w:t>a collection</w:t>
+      </w:r>
+    </w:p>
+    <w:p>
+      <w:pPr>
+        <w:rPr>
+          <w:rFonts w:ascii="Times New Roman" w:eastAsia="Times New Roman" w:hAnsi="Times New Roman" w:cs="Times New Roman"/>
+          <w:sz w:val="24"/>
+          <w:szCs w:val="24"/>
+        </w:rPr>
+      </w:pPr>
+      <w:r>
+        <w:rPr>
+          <w:rFonts w:ascii="Times New Roman" w:eastAsia="Times New Roman" w:hAnsi="Times New Roman" w:cs="Times New Roman"/>
+          <w:sz w:val="24"/>
+          <w:szCs w:val="24"/>
+        </w:rPr>
+        <w:t xml:space="preserve">Then I should see </w:t>
+      </w:r>
+      <w:r>
+        <w:rPr>
+          <w:rFonts w:ascii="Times New Roman" w:eastAsia="Times New Roman" w:hAnsi="Times New Roman" w:cs="Times New Roman"/>
+          <w:sz w:val="24"/>
+          <w:szCs w:val="24"/>
+        </w:rPr>
+        <w:t xml:space="preserve">a </w:t>
+      </w:r>
+      <w:r>
+        <w:rPr>
+          <w:rFonts w:ascii="Times New Roman" w:eastAsia="Times New Roman" w:hAnsi="Times New Roman" w:cs="Times New Roman"/>
+          <w:sz w:val="24"/>
+          <w:szCs w:val="24"/>
+        </w:rPr>
+        <w:t>filter button</w:t>
+      </w:r>
+    </w:p>
+    <w:p>
+      <w:pPr>
+        <w:rPr>
+          <w:rFonts w:ascii="Times New Roman" w:eastAsia="Times New Roman" w:hAnsi="Times New Roman" w:cs="Times New Roman"/>
+          <w:sz w:val="24"/>
+          <w:szCs w:val="24"/>
+        </w:rPr>
+      </w:pPr>
+      <w:r>
+        <w:rPr>
+          <w:rFonts w:ascii="Times New Roman" w:eastAsia="Times New Roman" w:hAnsi="Times New Roman" w:cs="Times New Roman"/>
+          <w:sz w:val="24"/>
+          <w:szCs w:val="24"/>
+        </w:rPr>
+        <w:t xml:space="preserve">When I </w:t>
+      </w:r>
+      <w:r>
+        <w:rPr>
+          <w:rFonts w:ascii="Times New Roman" w:eastAsia="Times New Roman" w:hAnsi="Times New Roman" w:cs="Times New Roman"/>
+          <w:sz w:val="24"/>
+          <w:szCs w:val="24"/>
+        </w:rPr>
+        <w:t xml:space="preserve">click on the filter button </w:t>
+      </w:r>
+    </w:p>
+    <w:p>
+      <w:pPr>
+        <w:rPr>
+          <w:rFonts w:ascii="Times New Roman" w:eastAsia="Times New Roman" w:hAnsi="Times New Roman" w:cs="Times New Roman"/>
+          <w:sz w:val="24"/>
+          <w:szCs w:val="24"/>
+        </w:rPr>
+      </w:pPr>
+      <w:r>
+        <w:rPr>
+          <w:rFonts w:ascii="Times New Roman" w:eastAsia="Times New Roman" w:hAnsi="Times New Roman" w:cs="Times New Roman"/>
+          <w:sz w:val="24"/>
+          <w:szCs w:val="24"/>
+        </w:rPr>
+        <w:t xml:space="preserve">Then I should be able to see the media files </w:t>
+      </w:r>
+      <w:r>
+        <w:rPr>
+          <w:rFonts w:ascii="Times New Roman" w:eastAsia="Times New Roman" w:hAnsi="Times New Roman" w:cs="Times New Roman"/>
+          <w:sz w:val="24"/>
+          <w:szCs w:val="24"/>
+        </w:rPr>
+        <w:t>filtered by the filter I chose.</w:t>
+      </w:r>
+    </w:p>
+    <w:p>
+      <w:pPr>
+        <w:spacing w:after="160"/>
+        <w:rPr>
+          <w:rFonts w:ascii="Times New Roman" w:eastAsia="Times New Roman" w:hAnsi="Times New Roman" w:cs="Times New Roman"/>
+          <w:sz w:val="24"/>
+          <w:szCs w:val="24"/>
+        </w:rPr>
+      </w:pPr>
+    </w:p>
+    <w:p>
+      <w:pPr>
+        <w:spacing w:after="160"/>
+        <w:rPr>
+          <w:rFonts w:ascii="Times New Roman" w:eastAsia="Times New Roman" w:hAnsi="Times New Roman" w:cs="Times New Roman"/>
+          <w:sz w:val="24"/>
+          <w:szCs w:val="24"/>
+        </w:rPr>
+      </w:pPr>
+    </w:p>
+    <w:p>
+      <w:pPr>
+        <w:spacing w:after="160"/>
+        <w:rPr>
+          <w:rFonts w:ascii="Times New Roman" w:eastAsia="Times New Roman" w:hAnsi="Times New Roman" w:cs="Times New Roman"/>
+          <w:sz w:val="24"/>
+          <w:szCs w:val="24"/>
+        </w:rPr>
+      </w:pPr>
+      <w:r>
+        <w:rPr>
+          <w:rFonts w:ascii="Times New Roman" w:hAnsi="Times New Roman" w:cs="Times New Roman"/>
+          <w:b/>
+          <w:sz w:val="32"/>
+          <w:szCs w:val="32"/>
+        </w:rPr>
+        <w:t>Storyboard/</w:t>
+      </w:r>
+      <w:proofErr w:type="spellStart"/>
+      <w:r>
+        <w:rPr>
+          <w:rFonts w:ascii="Times New Roman" w:hAnsi="Times New Roman" w:cs="Times New Roman"/>
+          <w:b/>
+          <w:sz w:val="32"/>
+          <w:szCs w:val="32"/>
+        </w:rPr>
+        <w:t>LoFi</w:t>
+      </w:r>
+      <w:proofErr w:type="spellEnd"/>
+      <w:r>
+        <w:rPr>
+          <w:rFonts w:ascii="Times New Roman" w:hAnsi="Times New Roman" w:cs="Times New Roman"/>
+          <w:b/>
+          <w:sz w:val="32"/>
+          <w:szCs w:val="32"/>
+        </w:rPr>
+        <w:t xml:space="preserve"> mockups</w:t>
+      </w:r>
+    </w:p>
+    <w:p>
+      <w:pPr>
+        <w:rPr>
+          <w:rFonts w:ascii="Times New Roman" w:eastAsia="Times New Roman" w:hAnsi="Times New Roman" w:cs="Times New Roman"/>
+          <w:sz w:val="24"/>
+          <w:szCs w:val="24"/>
+        </w:rPr>
+      </w:pPr>
+    </w:p>
+    <w:p>
+      <w:pPr>
+        <w:rPr>
+          <w:rFonts w:ascii="Times New Roman" w:eastAsia="Times New Roman" w:hAnsi="Times New Roman" w:cs="Times New Roman"/>
+          <w:sz w:val="24"/>
+          <w:szCs w:val="24"/>
+        </w:rPr>
+      </w:pPr>
+      <w:r>
+        <w:rPr>
+          <w:rFonts w:ascii="Times New Roman" w:eastAsia="Times New Roman" w:hAnsi="Times New Roman" w:cs="Times New Roman"/>
+          <w:noProof/>
+          <w:sz w:val="24"/>
+          <w:szCs w:val="24"/>
+        </w:rPr>
+        <w:drawing>
+          <wp:inline distT="0" distB="0" distL="0" distR="0" wp14:anchorId="053644F8" wp14:editId="2BCDD6DE">
+            <wp:extent cx="5943600" cy="4206875"/>
+            <wp:effectExtent l="0" t="0" r="0" b="0"/>
+            <wp:docPr id="3" name="Picture 3"/>
+            <wp:cNvGraphicFramePr>
+              <a:graphicFrameLocks xmlns:a="http://schemas.openxmlformats.org/drawingml/2006/main" noChangeAspect="1"/>
+            </wp:cNvGraphicFramePr>
+            <a:graphic xmlns:a="http://schemas.openxmlformats.org/drawingml/2006/main">
+              <a:graphicData uri="http://schemas.openxmlformats.org/drawingml/2006/picture">
+                <pic:pic xmlns:pic="http://schemas.openxmlformats.org/drawingml/2006/picture">
+                  <pic:nvPicPr>
+                    <pic:cNvPr id="3" name="IMG_20191101_233411_2.jpg"/>
+                    <pic:cNvPicPr/>
+                  </pic:nvPicPr>
+                  <pic:blipFill>
+                    <a:blip r:embed="rId7" cstate="print">
+                      <a:extLst>
+                        <a:ext uri="{28A0092B-C50C-407E-A947-70E740481C1C}">
+                          <a14:useLocalDpi xmlns:a14="http://schemas.microsoft.com/office/drawing/2010/main" val="0"/>
+                        </a:ext>
+                      </a:extLst>
+                    </a:blip>
+                    <a:stretch>
+                      <a:fillRect/>
+                    </a:stretch>
+                  </pic:blipFill>
+                  <pic:spPr>
+                    <a:xfrm>
+                      <a:off x="0" y="0"/>
+                      <a:ext cx="5943600" cy="4206875"/>
+                    </a:xfrm>
+                    <a:prstGeom prst="rect">
+                      <a:avLst/>
+                    </a:prstGeom>
+                  </pic:spPr>
+                </pic:pic>
+              </a:graphicData>
+            </a:graphic>
+          </wp:inline>
+        </w:drawing>
+      </w:r>
+    </w:p>
+    <w:p>
+      <w:pPr>
+        <w:spacing w:after="160"/>
+      </w:pPr>
+      <w:r>
+        <w:br w:type="page"/>
+      </w:r>
+    </w:p>
     <w:p>
       <w:pPr>
         <w:rPr>
@@ -2644,7 +4224,7 @@
                     </pic:cNvPicPr>
                   </pic:nvPicPr>
                   <pic:blipFill>
-                    <a:blip r:embed="rId7">
+                    <a:blip r:embed="rId8">
                       <a:extLst>
                         <a:ext uri="{28A0092B-C50C-407E-A947-70E740481C1C}">
                           <a14:useLocalDpi xmlns:a14="http://schemas.microsoft.com/office/drawing/2010/main" val="0"/>
@@ -2704,10 +4284,7 @@
       </w:pPr>
     </w:p>
     <w:p/>
-    <w:p>
-      <w:bookmarkStart w:id="0" w:name="_GoBack"/>
-      <w:bookmarkEnd w:id="0"/>
-    </w:p>
+    <w:p/>
     <w:sectPr>
       <w:pgSz w:w="12240" w:h="15840"/>
       <w:pgMar w:top="1440" w:right="1440" w:bottom="1440" w:left="1440" w:header="720" w:footer="720" w:gutter="0"/>
@@ -2735,7 +4312,7 @@
       </w:pPr>
     </w:pPrDefault>
   </w:docDefaults>
-  <w:latentStyles w:defLockedState="0" w:defUIPriority="99" w:defSemiHidden="0" w:defUnhideWhenUsed="0" w:defQFormat="0" w:count="375">
+  <w:latentStyles w:defLockedState="0" w:defUIPriority="99" w:defSemiHidden="0" w:defUnhideWhenUsed="0" w:defQFormat="0" w:count="376">
     <w:lsdException w:name="Normal" w:uiPriority="0" w:qFormat="1"/>
     <w:lsdException w:name="heading 1" w:uiPriority="9" w:qFormat="1"/>
     <w:lsdException w:name="heading 2" w:semiHidden="1" w:uiPriority="9" w:unhideWhenUsed="1" w:qFormat="1"/>
@@ -2841,7 +4418,6 @@
     <w:lsdException w:name="HTML Sample" w:semiHidden="1" w:unhideWhenUsed="1"/>
     <w:lsdException w:name="HTML Typewriter" w:semiHidden="1" w:unhideWhenUsed="1"/>
     <w:lsdException w:name="HTML Variable" w:semiHidden="1" w:unhideWhenUsed="1"/>
-    <w:lsdException w:name="Normal Table" w:semiHidden="1" w:unhideWhenUsed="1"/>
     <w:lsdException w:name="annotation subject" w:semiHidden="1" w:unhideWhenUsed="1"/>
     <w:lsdException w:name="No List" w:semiHidden="1" w:unhideWhenUsed="1"/>
     <w:lsdException w:name="Outline List 1" w:semiHidden="1" w:unhideWhenUsed="1"/>
@@ -2888,10 +4464,8 @@
     <w:lsdException w:name="Table Subtle 2" w:semiHidden="1" w:unhideWhenUsed="1"/>
     <w:lsdException w:name="Table Web 1" w:semiHidden="1" w:unhideWhenUsed="1"/>
     <w:lsdException w:name="Table Web 2" w:semiHidden="1" w:unhideWhenUsed="1"/>
-    <w:lsdException w:name="Table Web 3" w:semiHidden="1" w:unhideWhenUsed="1"/>
     <w:lsdException w:name="Balloon Text" w:semiHidden="1" w:unhideWhenUsed="1"/>
     <w:lsdException w:name="Table Grid" w:uiPriority="39"/>
-    <w:lsdException w:name="Table Theme" w:semiHidden="1" w:unhideWhenUsed="1"/>
     <w:lsdException w:name="Placeholder Text" w:semiHidden="1"/>
     <w:lsdException w:name="No Spacing" w:uiPriority="1" w:qFormat="1"/>
     <w:lsdException w:name="Light Shading" w:uiPriority="60"/>
@@ -3111,6 +4685,7 @@
     <w:lsdException w:name="Smart Hyperlink" w:semiHidden="1" w:unhideWhenUsed="1"/>
     <w:lsdException w:name="Hashtag" w:semiHidden="1" w:unhideWhenUsed="1"/>
     <w:lsdException w:name="Unresolved Mention" w:semiHidden="1" w:unhideWhenUsed="1"/>
+    <w:lsdException w:name="Smart Link" w:semiHidden="1" w:unhideWhenUsed="1"/>
   </w:latentStyles>
   <w:style w:type="paragraph" w:default="1" w:styleId="Normal">
     <w:name w:val="Normal"/>
@@ -3482,7 +5057,7 @@
 </file>
 
 <file path=customXml/itemProps1.xml><?xml version="1.0" encoding="utf-8"?>
-<ds:datastoreItem xmlns:ds="http://schemas.openxmlformats.org/officeDocument/2006/customXml" ds:itemID="{64ED1950-9FBB-4A65-A3D1-CC31A4FCF492}">
+<ds:datastoreItem xmlns:ds="http://schemas.openxmlformats.org/officeDocument/2006/customXml" ds:itemID="{6E5C899B-C807-5D4D-9F7F-F00847851835}">
   <ds:schemaRefs>
     <ds:schemaRef ds:uri="http://schemas.openxmlformats.org/officeDocument/2006/bibliography"/>
   </ds:schemaRefs>

</xml_diff>